<commit_message>
main class not working bug fixed
</commit_message>
<xml_diff>
--- a/Documentation/Individual Reports/IT17135412 - Kumara W.D.R.P. - N3A-161 (Group N3A-G12) .docx
+++ b/Documentation/Individual Reports/IT17135412 - Kumara W.D.R.P. - N3A-161 (Group N3A-G12) .docx
@@ -87,8 +87,19 @@
                 <w:sz w:val="22"/>
                 <w:szCs w:val="22"/>
               </w:rPr>
-              <w:t>Title of the Project :</w:t>
+              <w:t xml:space="preserve">Title of the </w:t>
             </w:r>
+            <w:proofErr w:type="gramStart"/>
+            <w:r>
+              <w:rPr>
+                <w:b/>
+                <w:bCs/>
+                <w:sz w:val="22"/>
+                <w:szCs w:val="22"/>
+              </w:rPr>
+              <w:t>Project :</w:t>
+            </w:r>
+            <w:proofErr w:type="gramEnd"/>
           </w:p>
         </w:tc>
         <w:tc>
@@ -109,7 +120,15 @@
                 <w:sz w:val="22"/>
                 <w:szCs w:val="22"/>
               </w:rPr>
-              <w:t xml:space="preserve"> System</w:t>
+              <w:t xml:space="preserve"> </w:t>
+            </w:r>
+            <w:r>
+              <w:rPr>
+                <w:b/>
+                <w:sz w:val="22"/>
+                <w:szCs w:val="22"/>
+              </w:rPr>
+              <w:t>Sell and Buy E-commerce System</w:t>
             </w:r>
           </w:p>
         </w:tc>
@@ -129,6 +148,7 @@
                 <w:szCs w:val="22"/>
               </w:rPr>
             </w:pPr>
+            <w:proofErr w:type="gramStart"/>
             <w:r>
               <w:rPr>
                 <w:b/>
@@ -138,6 +158,7 @@
               </w:rPr>
               <w:t>Batch :</w:t>
             </w:r>
+            <w:proofErr w:type="gramEnd"/>
           </w:p>
         </w:tc>
         <w:tc>
@@ -235,8 +256,19 @@
                 <w:sz w:val="22"/>
                 <w:szCs w:val="22"/>
               </w:rPr>
-              <w:t>Development Technology :</w:t>
+              <w:t xml:space="preserve">Development </w:t>
             </w:r>
+            <w:proofErr w:type="gramStart"/>
+            <w:r>
+              <w:rPr>
+                <w:b/>
+                <w:bCs/>
+                <w:sz w:val="22"/>
+                <w:szCs w:val="22"/>
+              </w:rPr>
+              <w:t>Technology :</w:t>
+            </w:r>
+            <w:proofErr w:type="gramEnd"/>
           </w:p>
         </w:tc>
         <w:tc>
@@ -253,6 +285,7 @@
                 <w:szCs w:val="22"/>
               </w:rPr>
             </w:pPr>
+            <w:proofErr w:type="spellStart"/>
             <w:r>
               <w:rPr>
                 <w:b/>
@@ -260,8 +293,9 @@
                 <w:sz w:val="22"/>
                 <w:szCs w:val="22"/>
               </w:rPr>
-              <w:t>Laravel</w:t>
+              <w:t>Springboot</w:t>
             </w:r>
+            <w:proofErr w:type="spellEnd"/>
           </w:p>
         </w:tc>
       </w:tr>
@@ -287,6 +321,8 @@
         </w:rPr>
         <w:br/>
       </w:r>
+      <w:bookmarkStart w:id="0" w:name="_GoBack"/>
+      <w:bookmarkEnd w:id="0"/>
     </w:p>
     <w:p>
       <w:pPr>
@@ -484,8 +520,13 @@
               </w:tabs>
               <w:spacing w:before="60" w:after="60"/>
             </w:pPr>
+            <w:proofErr w:type="spellStart"/>
             <w:r>
-              <w:t>Wijemanna M.D.C.V.</w:t>
+              <w:t>Wijemanna</w:t>
+            </w:r>
+            <w:proofErr w:type="spellEnd"/>
+            <w:r>
+              <w:t xml:space="preserve"> M.D.C.V.</w:t>
             </w:r>
           </w:p>
         </w:tc>
@@ -565,8 +606,13 @@
               </w:tabs>
               <w:spacing w:before="60" w:after="60"/>
             </w:pPr>
+            <w:proofErr w:type="spellStart"/>
             <w:r>
-              <w:t>Chamikara G.M.N.</w:t>
+              <w:t>Chamikara</w:t>
+            </w:r>
+            <w:proofErr w:type="spellEnd"/>
+            <w:r>
+              <w:t xml:space="preserve"> G.M.N.</w:t>
             </w:r>
           </w:p>
         </w:tc>
@@ -648,8 +694,13 @@
               <w:t xml:space="preserve"> </w:t>
             </w:r>
             <w:r>
-              <w:t>W.D.R.P</w:t>
+              <w:t>W.D.</w:t>
             </w:r>
+            <w:proofErr w:type="gramStart"/>
+            <w:r>
+              <w:t>R.P</w:t>
+            </w:r>
+            <w:proofErr w:type="gramEnd"/>
           </w:p>
         </w:tc>
         <w:tc>
@@ -721,8 +772,13 @@
               <w:spacing w:before="60" w:after="60"/>
             </w:pPr>
             <w:r>
-              <w:t>Dilshan K.P.A.P</w:t>
+              <w:t>Dilshan K.P.</w:t>
             </w:r>
+            <w:proofErr w:type="gramStart"/>
+            <w:r>
+              <w:t>A.P</w:t>
+            </w:r>
+            <w:proofErr w:type="gramEnd"/>
           </w:p>
         </w:tc>
         <w:tc>
@@ -804,8 +860,6 @@
     <w:p/>
     <w:p/>
     <w:p>
-      <w:bookmarkStart w:id="0" w:name="_GoBack"/>
-      <w:bookmarkEnd w:id="0"/>
       <w:r>
         <w:t xml:space="preserve">Report template (Individual report) – Max 5 pages including the cover page </w:t>
       </w:r>
@@ -839,7 +893,15 @@
     </w:p>
     <w:p>
       <w:r>
-        <w:t xml:space="preserve">o Internal logic (Class diagram, activity diagrams, flowcharts, etc…) </w:t>
+        <w:t xml:space="preserve">o Internal logic (Class diagram, activity diagrams, flowcharts, </w:t>
+      </w:r>
+      <w:proofErr w:type="spellStart"/>
+      <w:r>
+        <w:t>etc</w:t>
+      </w:r>
+      <w:proofErr w:type="spellEnd"/>
+      <w:r>
+        <w:t xml:space="preserve">…) </w:t>
       </w:r>
     </w:p>
     <w:p>
@@ -863,7 +925,15 @@
     <w:p/>
     <w:p>
       <w:r>
-        <w:t xml:space="preserve">o Tools used, including justifications for their selection (recommend to use ORM) </w:t>
+        <w:t xml:space="preserve">o Tools used, including justifications for their selection (recommend </w:t>
+      </w:r>
+      <w:proofErr w:type="gramStart"/>
+      <w:r>
+        <w:t>to use</w:t>
+      </w:r>
+      <w:proofErr w:type="gramEnd"/>
+      <w:r>
+        <w:t xml:space="preserve"> ORM) </w:t>
       </w:r>
     </w:p>
     <w:p>
@@ -4689,7 +4759,7 @@
     </w:rPrDefault>
     <w:pPrDefault/>
   </w:docDefaults>
-  <w:latentStyles w:defLockedState="0" w:defUIPriority="0" w:defSemiHidden="0" w:defUnhideWhenUsed="0" w:defQFormat="0" w:count="375">
+  <w:latentStyles w:defLockedState="0" w:defUIPriority="0" w:defSemiHidden="0" w:defUnhideWhenUsed="0" w:defQFormat="0" w:count="376">
     <w:lsdException w:name="Normal" w:qFormat="1"/>
     <w:lsdException w:name="heading 1" w:qFormat="1"/>
     <w:lsdException w:name="heading 2" w:semiHidden="1" w:unhideWhenUsed="1" w:qFormat="1"/>
@@ -4706,7 +4776,7 @@
     <w:lsdException w:name="Strong" w:qFormat="1"/>
     <w:lsdException w:name="Emphasis" w:qFormat="1"/>
     <w:lsdException w:name="HTML Preformatted" w:semiHidden="1" w:unhideWhenUsed="1"/>
-    <w:lsdException w:name="Normal Table" w:semiHidden="1" w:unhideWhenUsed="1"/>
+    <w:lsdException w:name="HTML Variable" w:semiHidden="1" w:unhideWhenUsed="1"/>
     <w:lsdException w:name="No List" w:semiHidden="1" w:unhideWhenUsed="1"/>
     <w:lsdException w:name="Outline List 1" w:semiHidden="1" w:unhideWhenUsed="1"/>
     <w:lsdException w:name="Outline List 2" w:semiHidden="1" w:unhideWhenUsed="1"/>
@@ -4752,9 +4822,8 @@
     <w:lsdException w:name="Table Subtle 2" w:semiHidden="1" w:unhideWhenUsed="1"/>
     <w:lsdException w:name="Table Web 1" w:semiHidden="1" w:unhideWhenUsed="1"/>
     <w:lsdException w:name="Table Web 2" w:semiHidden="1" w:unhideWhenUsed="1"/>
-    <w:lsdException w:name="Table Web 3" w:semiHidden="1" w:unhideWhenUsed="1"/>
+    <w:lsdException w:name="Balloon Text" w:semiHidden="1" w:unhideWhenUsed="1"/>
     <w:lsdException w:name="Table Grid" w:uiPriority="39"/>
-    <w:lsdException w:name="Table Theme" w:semiHidden="1" w:unhideWhenUsed="1"/>
     <w:lsdException w:name="Placeholder Text" w:semiHidden="1" w:uiPriority="99"/>
     <w:lsdException w:name="No Spacing" w:uiPriority="1" w:qFormat="1"/>
     <w:lsdException w:name="Light Shading" w:uiPriority="60"/>
@@ -4974,6 +5043,7 @@
     <w:lsdException w:name="Smart Hyperlink" w:semiHidden="1" w:uiPriority="99" w:unhideWhenUsed="1"/>
     <w:lsdException w:name="Hashtag" w:semiHidden="1" w:uiPriority="99" w:unhideWhenUsed="1"/>
     <w:lsdException w:name="Unresolved Mention" w:semiHidden="1" w:uiPriority="99" w:unhideWhenUsed="1"/>
+    <w:lsdException w:name="Smart Link" w:semiHidden="1" w:uiPriority="99" w:unhideWhenUsed="1"/>
   </w:latentStyles>
   <w:style w:type="paragraph" w:default="1" w:styleId="Normal">
     <w:name w:val="Normal"/>

</xml_diff>

<commit_message>
Item service junit testcase added
</commit_message>
<xml_diff>
--- a/Documentation/Individual Reports/IT17135412 - Kumara W.D.R.P. - N3A-161 (Group N3A-G12) .docx
+++ b/Documentation/Individual Reports/IT17135412 - Kumara W.D.R.P. - N3A-161 (Group N3A-G12) .docx
@@ -89,7 +89,6 @@
               </w:rPr>
               <w:t xml:space="preserve">Title of the </w:t>
             </w:r>
-            <w:proofErr w:type="gramStart"/>
             <w:r>
               <w:rPr>
                 <w:b/>
@@ -97,9 +96,8 @@
                 <w:sz w:val="22"/>
                 <w:szCs w:val="22"/>
               </w:rPr>
-              <w:t>Project :</w:t>
-            </w:r>
-            <w:proofErr w:type="gramEnd"/>
+              <w:t>Project:</w:t>
+            </w:r>
           </w:p>
         </w:tc>
         <w:tc>
@@ -148,7 +146,6 @@
                 <w:szCs w:val="22"/>
               </w:rPr>
             </w:pPr>
-            <w:proofErr w:type="gramStart"/>
             <w:r>
               <w:rPr>
                 <w:b/>
@@ -156,9 +153,8 @@
                 <w:sz w:val="22"/>
                 <w:szCs w:val="22"/>
               </w:rPr>
-              <w:t>Batch :</w:t>
-            </w:r>
-            <w:proofErr w:type="gramEnd"/>
+              <w:t>Batch:</w:t>
+            </w:r>
           </w:p>
         </w:tc>
         <w:tc>
@@ -258,7 +254,6 @@
               </w:rPr>
               <w:t xml:space="preserve">Development </w:t>
             </w:r>
-            <w:proofErr w:type="gramStart"/>
             <w:r>
               <w:rPr>
                 <w:b/>
@@ -266,9 +261,8 @@
                 <w:sz w:val="22"/>
                 <w:szCs w:val="22"/>
               </w:rPr>
-              <w:t>Technology :</w:t>
-            </w:r>
-            <w:proofErr w:type="gramEnd"/>
+              <w:t>Technology:</w:t>
+            </w:r>
           </w:p>
         </w:tc>
         <w:tc>
@@ -285,7 +279,6 @@
                 <w:szCs w:val="22"/>
               </w:rPr>
             </w:pPr>
-            <w:proofErr w:type="spellStart"/>
             <w:r>
               <w:rPr>
                 <w:b/>
@@ -293,9 +286,8 @@
                 <w:sz w:val="22"/>
                 <w:szCs w:val="22"/>
               </w:rPr>
-              <w:t>Springboot</w:t>
-            </w:r>
-            <w:proofErr w:type="spellEnd"/>
+              <w:t>Spring boot</w:t>
+            </w:r>
           </w:p>
         </w:tc>
       </w:tr>
@@ -321,8 +313,6 @@
         </w:rPr>
         <w:br/>
       </w:r>
-      <w:bookmarkStart w:id="0" w:name="_GoBack"/>
-      <w:bookmarkEnd w:id="0"/>
     </w:p>
     <w:p>
       <w:pPr>
@@ -855,118 +845,900 @@
     <w:p/>
     <w:p/>
     <w:p/>
+    <w:p>
+      <w:pPr>
+        <w:rPr>
+          <w:b/>
+          <w:bCs/>
+        </w:rPr>
+      </w:pPr>
+      <w:r>
+        <w:rPr>
+          <w:b/>
+          <w:bCs/>
+        </w:rPr>
+        <w:t>Service Design</w:t>
+      </w:r>
+    </w:p>
+    <w:p>
+      <w:pPr>
+        <w:rPr>
+          <w:b/>
+          <w:bCs/>
+        </w:rPr>
+      </w:pPr>
+    </w:p>
+    <w:p>
+      <w:pPr>
+        <w:rPr>
+          <w:b/>
+          <w:bCs/>
+        </w:rPr>
+      </w:pPr>
+      <w:r>
+        <w:rPr>
+          <w:b/>
+          <w:bCs/>
+        </w:rPr>
+        <w:t>API</w:t>
+      </w:r>
+    </w:p>
+    <w:p>
+      <w:pPr>
+        <w:rPr>
+          <w:b/>
+          <w:bCs/>
+        </w:rPr>
+      </w:pPr>
+    </w:p>
+    <w:p>
+      <w:pPr>
+        <w:rPr>
+          <w:b/>
+          <w:bCs/>
+        </w:rPr>
+      </w:pPr>
+      <w:r>
+        <w:rPr>
+          <w:b/>
+          <w:bCs/>
+        </w:rPr>
+        <w:t>Internal Logic</w:t>
+      </w:r>
+    </w:p>
+    <w:p>
+      <w:pPr>
+        <w:rPr>
+          <w:b/>
+          <w:bCs/>
+        </w:rPr>
+      </w:pPr>
+    </w:p>
+    <w:p>
+      <w:pPr>
+        <w:rPr>
+          <w:b/>
+          <w:bCs/>
+        </w:rPr>
+      </w:pPr>
+      <w:r>
+        <w:rPr>
+          <w:b/>
+          <w:bCs/>
+        </w:rPr>
+        <w:t>ER</w:t>
+      </w:r>
+    </w:p>
+    <w:p>
+      <w:pPr>
+        <w:rPr>
+          <w:b/>
+          <w:bCs/>
+        </w:rPr>
+      </w:pPr>
+    </w:p>
     <w:p/>
     <w:p/>
+    <w:p>
+      <w:pPr>
+        <w:rPr>
+          <w:b/>
+          <w:bCs/>
+        </w:rPr>
+      </w:pPr>
+      <w:r>
+        <w:rPr>
+          <w:b/>
+          <w:bCs/>
+        </w:rPr>
+        <w:t>Service Development and Testing</w:t>
+      </w:r>
+    </w:p>
+    <w:p>
+      <w:pPr>
+        <w:rPr>
+          <w:b/>
+          <w:bCs/>
+        </w:rPr>
+      </w:pPr>
+    </w:p>
+    <w:p>
+      <w:pPr>
+        <w:rPr>
+          <w:b/>
+          <w:bCs/>
+        </w:rPr>
+      </w:pPr>
+      <w:r>
+        <w:rPr>
+          <w:b/>
+          <w:bCs/>
+        </w:rPr>
+        <w:t>Tools</w:t>
+      </w:r>
+    </w:p>
+    <w:p>
+      <w:pPr>
+        <w:rPr>
+          <w:b/>
+          <w:bCs/>
+        </w:rPr>
+      </w:pPr>
+    </w:p>
+    <w:p>
+      <w:r>
+        <w:t xml:space="preserve">The development and testing tools that are used for the e-commerce project are divided into </w:t>
+      </w:r>
+      <w:r>
+        <w:t>seven categories.</w:t>
+      </w:r>
+    </w:p>
+    <w:p/>
+    <w:p>
+      <w:pPr>
+        <w:pStyle w:val="ListParagraph"/>
+        <w:numPr>
+          <w:ilvl w:val="0"/>
+          <w:numId w:val="28"/>
+        </w:numPr>
+        <w:ind w:left="450" w:hanging="90"/>
+      </w:pPr>
+      <w:r>
+        <w:t xml:space="preserve">IDE </w:t>
+      </w:r>
+    </w:p>
+    <w:p>
+      <w:pPr>
+        <w:pStyle w:val="ListParagraph"/>
+        <w:numPr>
+          <w:ilvl w:val="0"/>
+          <w:numId w:val="28"/>
+        </w:numPr>
+        <w:ind w:left="450" w:hanging="90"/>
+      </w:pPr>
+      <w:r>
+        <w:t>Frameworks</w:t>
+      </w:r>
+    </w:p>
+    <w:p>
+      <w:pPr>
+        <w:pStyle w:val="ListParagraph"/>
+        <w:numPr>
+          <w:ilvl w:val="0"/>
+          <w:numId w:val="28"/>
+        </w:numPr>
+        <w:ind w:left="450" w:hanging="90"/>
+      </w:pPr>
+      <w:r>
+        <w:t>VCS</w:t>
+      </w:r>
+    </w:p>
+    <w:p>
+      <w:pPr>
+        <w:pStyle w:val="ListParagraph"/>
+        <w:numPr>
+          <w:ilvl w:val="0"/>
+          <w:numId w:val="28"/>
+        </w:numPr>
+        <w:ind w:left="450" w:hanging="90"/>
+      </w:pPr>
+      <w:r>
+        <w:t>Dependency Management Tools</w:t>
+      </w:r>
+    </w:p>
+    <w:p>
+      <w:pPr>
+        <w:pStyle w:val="ListParagraph"/>
+        <w:numPr>
+          <w:ilvl w:val="0"/>
+          <w:numId w:val="28"/>
+        </w:numPr>
+        <w:ind w:left="450" w:hanging="90"/>
+      </w:pPr>
+      <w:r>
+        <w:t>Web Servers</w:t>
+      </w:r>
+    </w:p>
+    <w:p>
+      <w:pPr>
+        <w:pStyle w:val="ListParagraph"/>
+        <w:numPr>
+          <w:ilvl w:val="0"/>
+          <w:numId w:val="28"/>
+        </w:numPr>
+        <w:ind w:left="450" w:hanging="90"/>
+      </w:pPr>
+      <w:r>
+        <w:t>Programming Languages</w:t>
+      </w:r>
+    </w:p>
+    <w:p>
+      <w:pPr>
+        <w:pStyle w:val="ListParagraph"/>
+        <w:numPr>
+          <w:ilvl w:val="0"/>
+          <w:numId w:val="28"/>
+        </w:numPr>
+        <w:ind w:left="450" w:hanging="90"/>
+      </w:pPr>
+      <w:r>
+        <w:t>Version Controlling</w:t>
+      </w:r>
+    </w:p>
+    <w:p>
+      <w:pPr>
+        <w:pStyle w:val="ListParagraph"/>
+        <w:numPr>
+          <w:ilvl w:val="0"/>
+          <w:numId w:val="28"/>
+        </w:numPr>
+        <w:ind w:left="450" w:hanging="90"/>
+      </w:pPr>
+      <w:r>
+        <w:t>Databases</w:t>
+      </w:r>
+    </w:p>
+    <w:p>
+      <w:r>
+        <w:t>The tools for the above categories that I used for this project including brief justifications.</w:t>
+      </w:r>
+    </w:p>
+    <w:p/>
+    <w:tbl>
+      <w:tblPr>
+        <w:tblStyle w:val="TableGrid"/>
+        <w:tblW w:w="9018" w:type="dxa"/>
+        <w:tblLook w:val="04A0" w:firstRow="1" w:lastRow="0" w:firstColumn="1" w:lastColumn="0" w:noHBand="0" w:noVBand="1"/>
+      </w:tblPr>
+      <w:tblGrid>
+        <w:gridCol w:w="1536"/>
+        <w:gridCol w:w="7482"/>
+      </w:tblGrid>
+      <w:tr>
+        <w:trPr>
+          <w:trHeight w:val="1344"/>
+        </w:trPr>
+        <w:tc>
+          <w:tcPr>
+            <w:tcW w:w="1479" w:type="dxa"/>
+          </w:tcPr>
+          <w:p>
+            <w:r>
+              <w:t xml:space="preserve">IDE </w:t>
+            </w:r>
+          </w:p>
+        </w:tc>
+        <w:tc>
+          <w:tcPr>
+            <w:tcW w:w="7539" w:type="dxa"/>
+          </w:tcPr>
+          <w:p>
+            <w:r>
+              <w:rPr>
+                <w:color w:val="222222"/>
+                <w:shd w:val="clear" w:color="auto" w:fill="FFFFFF"/>
+              </w:rPr>
+              <w:t>IntelliJ IDEA</w:t>
+            </w:r>
+            <w:r>
+              <w:rPr>
+                <w:color w:val="222222"/>
+                <w:shd w:val="clear" w:color="auto" w:fill="FFFFFF"/>
+              </w:rPr>
+              <w:t xml:space="preserve"> is a Professional IDE for java and java-based frameworks. It is very user friendly and easy to find bugs and handling file structure. </w:t>
+            </w:r>
+            <w:proofErr w:type="gramStart"/>
+            <w:r>
+              <w:rPr>
+                <w:color w:val="222222"/>
+                <w:shd w:val="clear" w:color="auto" w:fill="FFFFFF"/>
+              </w:rPr>
+              <w:t>And also</w:t>
+            </w:r>
+            <w:proofErr w:type="gramEnd"/>
+            <w:r>
+              <w:rPr>
+                <w:color w:val="222222"/>
+                <w:shd w:val="clear" w:color="auto" w:fill="FFFFFF"/>
+              </w:rPr>
+              <w:t xml:space="preserve">, IntelliJ contains dependency management tools, VCS management tools. We can easy to </w:t>
+            </w:r>
+            <w:r>
+              <w:rPr>
+                <w:color w:val="222222"/>
+                <w:shd w:val="clear" w:color="auto" w:fill="FFFFFF"/>
+              </w:rPr>
+              <w:t>handle our</w:t>
+            </w:r>
+            <w:r>
+              <w:rPr>
+                <w:color w:val="222222"/>
+                <w:shd w:val="clear" w:color="auto" w:fill="FFFFFF"/>
+              </w:rPr>
+              <w:t xml:space="preserve"> project your single IDE. </w:t>
+            </w:r>
+          </w:p>
+        </w:tc>
+      </w:tr>
+      <w:tr>
+        <w:trPr>
+          <w:trHeight w:val="331"/>
+        </w:trPr>
+        <w:tc>
+          <w:tcPr>
+            <w:tcW w:w="1479" w:type="dxa"/>
+          </w:tcPr>
+          <w:p/>
+        </w:tc>
+        <w:tc>
+          <w:tcPr>
+            <w:tcW w:w="7539" w:type="dxa"/>
+          </w:tcPr>
+          <w:p/>
+        </w:tc>
+      </w:tr>
+      <w:tr>
+        <w:trPr>
+          <w:trHeight w:val="1362"/>
+        </w:trPr>
+        <w:tc>
+          <w:tcPr>
+            <w:tcW w:w="1479" w:type="dxa"/>
+          </w:tcPr>
+          <w:p/>
+        </w:tc>
+        <w:tc>
+          <w:tcPr>
+            <w:tcW w:w="7539" w:type="dxa"/>
+          </w:tcPr>
+          <w:p>
+            <w:r>
+              <w:t xml:space="preserve">Visual Studio code is an IDE which support multiple language development. </w:t>
+            </w:r>
+            <w:proofErr w:type="gramStart"/>
+            <w:r>
+              <w:t>And also</w:t>
+            </w:r>
+            <w:proofErr w:type="gramEnd"/>
+            <w:r>
+              <w:t xml:space="preserve">, it is light weighted and various plugin to have easy to development speed. </w:t>
+            </w:r>
+            <w:r>
+              <w:t xml:space="preserve">We </w:t>
+            </w:r>
+            <w:r>
+              <w:t xml:space="preserve">used this IDE for Frontend development.  </w:t>
+            </w:r>
+          </w:p>
+        </w:tc>
+      </w:tr>
+      <w:tr>
+        <w:trPr>
+          <w:trHeight w:val="331"/>
+        </w:trPr>
+        <w:tc>
+          <w:tcPr>
+            <w:tcW w:w="1479" w:type="dxa"/>
+          </w:tcPr>
+          <w:p/>
+        </w:tc>
+        <w:tc>
+          <w:tcPr>
+            <w:tcW w:w="7539" w:type="dxa"/>
+          </w:tcPr>
+          <w:p/>
+        </w:tc>
+      </w:tr>
+      <w:tr>
+        <w:trPr>
+          <w:trHeight w:val="1344"/>
+        </w:trPr>
+        <w:tc>
+          <w:tcPr>
+            <w:tcW w:w="1479" w:type="dxa"/>
+          </w:tcPr>
+          <w:p>
+            <w:r>
+              <w:lastRenderedPageBreak/>
+              <w:t>Frameworks</w:t>
+            </w:r>
+          </w:p>
+        </w:tc>
+        <w:tc>
+          <w:tcPr>
+            <w:tcW w:w="7539" w:type="dxa"/>
+          </w:tcPr>
+          <w:p>
+            <w:r>
+              <w:t>Spring Boot one of best framework that provide java web development. We used the spring boost 2.1.4 version for as the main framework as the foundation of our project. It provides MVC architecture to handle model, views and controllers.</w:t>
+            </w:r>
+          </w:p>
+        </w:tc>
+      </w:tr>
+      <w:tr>
+        <w:trPr>
+          <w:trHeight w:val="331"/>
+        </w:trPr>
+        <w:tc>
+          <w:tcPr>
+            <w:tcW w:w="1479" w:type="dxa"/>
+          </w:tcPr>
+          <w:p/>
+        </w:tc>
+        <w:tc>
+          <w:tcPr>
+            <w:tcW w:w="7539" w:type="dxa"/>
+          </w:tcPr>
+          <w:p/>
+        </w:tc>
+      </w:tr>
+      <w:tr>
+        <w:trPr>
+          <w:trHeight w:val="1012"/>
+        </w:trPr>
+        <w:tc>
+          <w:tcPr>
+            <w:tcW w:w="1479" w:type="dxa"/>
+          </w:tcPr>
+          <w:p/>
+        </w:tc>
+        <w:tc>
+          <w:tcPr>
+            <w:tcW w:w="7539" w:type="dxa"/>
+          </w:tcPr>
+          <w:p>
+            <w:r>
+              <w:t xml:space="preserve">Bootstrap is the leading component library for frontend development. It contains lot of components. We used Bootstrap 4.3.3 version for Views development. </w:t>
+            </w:r>
+          </w:p>
+        </w:tc>
+      </w:tr>
+      <w:tr>
+        <w:trPr>
+          <w:trHeight w:val="663"/>
+        </w:trPr>
+        <w:tc>
+          <w:tcPr>
+            <w:tcW w:w="1479" w:type="dxa"/>
+          </w:tcPr>
+          <w:p>
+            <w:r>
+              <w:t>VCS</w:t>
+            </w:r>
+          </w:p>
+        </w:tc>
+        <w:tc>
+          <w:tcPr>
+            <w:tcW w:w="7539" w:type="dxa"/>
+          </w:tcPr>
+          <w:p>
+            <w:r>
+              <w:t xml:space="preserve">We used the GitHub as our version controlling system. It allows to us maintain project source without any </w:t>
+            </w:r>
+            <w:r>
+              <w:t>missing</w:t>
+            </w:r>
+            <w:r>
+              <w:t xml:space="preserve"> assets.</w:t>
+            </w:r>
+          </w:p>
+        </w:tc>
+      </w:tr>
+      <w:tr>
+        <w:trPr>
+          <w:trHeight w:val="663"/>
+        </w:trPr>
+        <w:tc>
+          <w:tcPr>
+            <w:tcW w:w="1479" w:type="dxa"/>
+          </w:tcPr>
+          <w:p>
+            <w:r>
+              <w:t xml:space="preserve">Dependency management </w:t>
+            </w:r>
+          </w:p>
+        </w:tc>
+        <w:tc>
+          <w:tcPr>
+            <w:tcW w:w="7539" w:type="dxa"/>
+          </w:tcPr>
+          <w:p>
+            <w:r>
+              <w:t>we use the maven as the backend dependency management tool. Maven is the efferent tool. Because we don’t need to download any packages, plugin into the project. Maven automatically identify and it will go to original site and download all the necessary plugins, libraries according to parent version.</w:t>
+            </w:r>
+          </w:p>
+        </w:tc>
+      </w:tr>
+      <w:tr>
+        <w:trPr>
+          <w:trHeight w:val="663"/>
+        </w:trPr>
+        <w:tc>
+          <w:tcPr>
+            <w:tcW w:w="1479" w:type="dxa"/>
+          </w:tcPr>
+          <w:p/>
+        </w:tc>
+        <w:tc>
+          <w:tcPr>
+            <w:tcW w:w="7539" w:type="dxa"/>
+          </w:tcPr>
+          <w:p>
+            <w:r>
+              <w:rPr>
+                <w:color w:val="222222"/>
+                <w:shd w:val="clear" w:color="auto" w:fill="FFFFFF"/>
+              </w:rPr>
+              <w:t xml:space="preserve">NPM </w:t>
+            </w:r>
+            <w:r>
+              <w:rPr>
+                <w:color w:val="222222"/>
+                <w:shd w:val="clear" w:color="auto" w:fill="FFFFFF"/>
+              </w:rPr>
+              <w:t>is</w:t>
+            </w:r>
+            <w:r>
+              <w:rPr>
+                <w:color w:val="222222"/>
+                <w:shd w:val="clear" w:color="auto" w:fill="FFFFFF"/>
+              </w:rPr>
+              <w:t xml:space="preserve"> a package manager for the JavaScript programming language. It is the default package manager for the JavaScript runtime environment Node.js</w:t>
+            </w:r>
+            <w:r>
+              <w:rPr>
+                <w:color w:val="222222"/>
+                <w:shd w:val="clear" w:color="auto" w:fill="FFFFFF"/>
+              </w:rPr>
+              <w:t>. we used to NPM as our frontend dependency management tool.</w:t>
+            </w:r>
+          </w:p>
+        </w:tc>
+      </w:tr>
+      <w:tr>
+        <w:trPr>
+          <w:trHeight w:val="663"/>
+        </w:trPr>
+        <w:tc>
+          <w:tcPr>
+            <w:tcW w:w="1479" w:type="dxa"/>
+          </w:tcPr>
+          <w:p>
+            <w:r>
+              <w:t>Database</w:t>
+            </w:r>
+          </w:p>
+        </w:tc>
+        <w:tc>
+          <w:tcPr>
+            <w:tcW w:w="7539" w:type="dxa"/>
+          </w:tcPr>
+          <w:p>
+            <w:pPr>
+              <w:rPr>
+                <w:color w:val="222222"/>
+                <w:shd w:val="clear" w:color="auto" w:fill="FFFFFF"/>
+              </w:rPr>
+            </w:pPr>
+            <w:r>
+              <w:rPr>
+                <w:color w:val="222222"/>
+                <w:shd w:val="clear" w:color="auto" w:fill="FFFFFF"/>
+              </w:rPr>
+              <w:t xml:space="preserve">We used the MySQL as database in our project. It is common database and very easy to handle. </w:t>
+            </w:r>
+          </w:p>
+        </w:tc>
+      </w:tr>
+      <w:tr>
+        <w:trPr>
+          <w:trHeight w:val="663"/>
+        </w:trPr>
+        <w:tc>
+          <w:tcPr>
+            <w:tcW w:w="1479" w:type="dxa"/>
+          </w:tcPr>
+          <w:p>
+            <w:r>
+              <w:t>Web Server</w:t>
+            </w:r>
+          </w:p>
+        </w:tc>
+        <w:tc>
+          <w:tcPr>
+            <w:tcW w:w="7539" w:type="dxa"/>
+          </w:tcPr>
+          <w:p>
+            <w:pPr>
+              <w:rPr>
+                <w:color w:val="222222"/>
+                <w:shd w:val="clear" w:color="auto" w:fill="FFFFFF"/>
+              </w:rPr>
+            </w:pPr>
+            <w:r>
+              <w:rPr>
+                <w:color w:val="222222"/>
+                <w:shd w:val="clear" w:color="auto" w:fill="FFFFFF"/>
+              </w:rPr>
+              <w:t>In our project, we use the Apache tomcat 8.5 version as the web server to deploy our application. It’s very fast web server and we can deploy our application without les bugs.</w:t>
+            </w:r>
+          </w:p>
+        </w:tc>
+      </w:tr>
+      <w:tr>
+        <w:trPr>
+          <w:trHeight w:val="663"/>
+        </w:trPr>
+        <w:tc>
+          <w:tcPr>
+            <w:tcW w:w="1479" w:type="dxa"/>
+          </w:tcPr>
+          <w:p>
+            <w:r>
+              <w:t>Programming Languages</w:t>
+            </w:r>
+          </w:p>
+        </w:tc>
+        <w:tc>
+          <w:tcPr>
+            <w:tcW w:w="7539" w:type="dxa"/>
+          </w:tcPr>
+          <w:p>
+            <w:pPr>
+              <w:rPr>
+                <w:color w:val="222222"/>
+                <w:shd w:val="clear" w:color="auto" w:fill="FFFFFF"/>
+              </w:rPr>
+            </w:pPr>
+            <w:r>
+              <w:rPr>
+                <w:color w:val="222222"/>
+                <w:shd w:val="clear" w:color="auto" w:fill="FFFFFF"/>
+              </w:rPr>
+              <w:t xml:space="preserve">Mainly we used java for our project backend development. JavaScript used to handle DOM, http requests and event handling. </w:t>
+            </w:r>
+            <w:proofErr w:type="gramStart"/>
+            <w:r>
+              <w:rPr>
+                <w:color w:val="222222"/>
+                <w:shd w:val="clear" w:color="auto" w:fill="FFFFFF"/>
+              </w:rPr>
+              <w:t>Also</w:t>
+            </w:r>
+            <w:proofErr w:type="gramEnd"/>
+            <w:r>
+              <w:rPr>
+                <w:color w:val="222222"/>
+                <w:shd w:val="clear" w:color="auto" w:fill="FFFFFF"/>
+              </w:rPr>
+              <w:t xml:space="preserve"> it is</w:t>
+            </w:r>
+            <w:r>
+              <w:rPr>
+                <w:color w:val="222222"/>
+                <w:shd w:val="clear" w:color="auto" w:fill="FFFFFF"/>
+              </w:rPr>
+              <w:t xml:space="preserve"> very fast and </w:t>
+            </w:r>
+            <w:r>
+              <w:rPr>
+                <w:color w:val="222222"/>
+                <w:shd w:val="clear" w:color="auto" w:fill="FFFFFF"/>
+              </w:rPr>
+              <w:t xml:space="preserve">light weighted. </w:t>
+            </w:r>
+          </w:p>
+        </w:tc>
+      </w:tr>
+    </w:tbl>
     <w:p/>
     <w:p/>
     <w:p>
       <w:r>
-        <w:t xml:space="preserve">Report template (Individual report) – Max 5 pages including the cover page </w:t>
+        <w:t>Testing Methodlogy</w:t>
       </w:r>
+      <w:bookmarkStart w:id="0" w:name="_GoBack"/>
+      <w:bookmarkEnd w:id="0"/>
     </w:p>
+    <w:p/>
+    <w:p/>
     <w:p>
-      <w:r>
-        <w:t xml:space="preserve"> Cover page (with project title, assignment details, and team number and name + any other related detail) </w:t>
-      </w:r>
-    </w:p>
-    <w:p>
+      <w:pPr>
+        <w:rPr>
+          <w:b/>
+          <w:bCs/>
+        </w:rPr>
+      </w:pPr>
       <w:r>
         <w:br/>
       </w:r>
       <w:r>
-        <w:t xml:space="preserve"> Member’s details (student ID, name, workload + any other related detail) </w:t>
-      </w:r>
-    </w:p>
-    <w:p>
-      <w:r>
-        <w:br/>
-      </w:r>
-      <w:r>
-        <w:t xml:space="preserve"> Service design (focusing only on your service. The diagrams should be followed by descriptions) </w:t>
+        <w:rPr>
+          <w:b/>
+          <w:bCs/>
+        </w:rPr>
+        <w:t>References</w:t>
       </w:r>
     </w:p>
     <w:p/>
     <w:p>
       <w:r>
-        <w:t xml:space="preserve">o API </w:t>
-      </w:r>
-    </w:p>
-    <w:p>
-      <w:r>
-        <w:t xml:space="preserve">o Internal logic (Class diagram, activity diagrams, flowcharts, </w:t>
-      </w:r>
-      <w:proofErr w:type="spellStart"/>
-      <w:r>
-        <w:t>etc</w:t>
-      </w:r>
-      <w:proofErr w:type="spellEnd"/>
-      <w:r>
-        <w:t xml:space="preserve">…) </w:t>
-      </w:r>
-    </w:p>
-    <w:p>
-      <w:r>
-        <w:t xml:space="preserve">o Database for the service (ER) </w:t>
-      </w:r>
-    </w:p>
-    <w:p>
-      <w:r>
-        <w:t xml:space="preserve">o Any other relevant design diagrams </w:t>
-      </w:r>
-    </w:p>
-    <w:p>
-      <w:r>
-        <w:br/>
-      </w:r>
-      <w:r>
-        <w:t xml:space="preserve"> Service development and testing </w:t>
+        <w:t>In this project, I used lot of references to do the project. I listed in the below.</w:t>
       </w:r>
     </w:p>
     <w:p/>
     <w:p>
-      <w:r>
-        <w:t xml:space="preserve">o Tools used, including justifications for their selection (recommend </w:t>
-      </w:r>
-      <w:proofErr w:type="gramStart"/>
-      <w:r>
-        <w:t>to use</w:t>
-      </w:r>
-      <w:proofErr w:type="gramEnd"/>
-      <w:r>
-        <w:t xml:space="preserve"> ORM) </w:t>
-      </w:r>
+      <w:pPr>
+        <w:pStyle w:val="ListParagraph"/>
+        <w:numPr>
+          <w:ilvl w:val="0"/>
+          <w:numId w:val="27"/>
+        </w:numPr>
+        <w:ind w:left="900" w:hanging="270"/>
+        <w:rPr>
+          <w:rFonts w:ascii="Times New Roman" w:hAnsi="Times New Roman" w:cs="Times New Roman"/>
+        </w:rPr>
+      </w:pPr>
+      <w:hyperlink r:id="rId10" w:history="1">
+        <w:r>
+          <w:rPr>
+            <w:rStyle w:val="Hyperlink"/>
+            <w:rFonts w:ascii="Times New Roman" w:eastAsia="Times New Roman" w:hAnsi="Times New Roman" w:cs="Times New Roman"/>
+            <w:sz w:val="24"/>
+            <w:szCs w:val="24"/>
+            <w:shd w:val="clear" w:color="auto" w:fill="FFFFFF"/>
+          </w:rPr>
+          <w:t>https://www.tutorialspoint.com</w:t>
+        </w:r>
+      </w:hyperlink>
     </w:p>
     <w:p>
-      <w:r>
-        <w:t xml:space="preserve">o Testing methodology and results </w:t>
-      </w:r>
-    </w:p>
-    <w:p/>
-    <w:p>
-      <w:r>
-        <w:t xml:space="preserve"> Assumptions and any other relevant discussions on relevant sections </w:t>
-      </w:r>
-    </w:p>
-    <w:p/>
-    <w:p>
-      <w:r>
-        <w:t xml:space="preserve"> References (including any assistance gained for development) </w:t>
-      </w:r>
+      <w:pPr>
+        <w:pStyle w:val="ListParagraph"/>
+        <w:numPr>
+          <w:ilvl w:val="0"/>
+          <w:numId w:val="27"/>
+        </w:numPr>
+        <w:ind w:left="900" w:hanging="270"/>
+        <w:rPr>
+          <w:rFonts w:ascii="Times New Roman" w:hAnsi="Times New Roman" w:cs="Times New Roman"/>
+        </w:rPr>
+      </w:pPr>
+      <w:hyperlink r:id="rId11" w:history="1">
+        <w:r>
+          <w:rPr>
+            <w:rStyle w:val="Hyperlink"/>
+          </w:rPr>
+          <w:t>https://spring.io/guides</w:t>
+        </w:r>
+      </w:hyperlink>
     </w:p>
     <w:p>
       <w:pPr>
+        <w:pStyle w:val="ListParagraph"/>
+        <w:numPr>
+          <w:ilvl w:val="0"/>
+          <w:numId w:val="27"/>
+        </w:numPr>
+        <w:ind w:left="900" w:hanging="270"/>
         <w:rPr>
-          <w:rFonts w:ascii="Cambria" w:hAnsi="Cambria"/>
-          <w:b/>
-          <w:sz w:val="36"/>
-          <w:szCs w:val="36"/>
+          <w:rFonts w:ascii="Times New Roman" w:hAnsi="Times New Roman" w:cs="Times New Roman"/>
         </w:rPr>
       </w:pPr>
-      <w:r>
-        <w:t> PDF file name: IT3030PAF2019 – Group project – Group &lt;group number&gt; - &lt;student ID&gt;</w:t>
-      </w:r>
+      <w:hyperlink r:id="rId12" w:history="1">
+        <w:r>
+          <w:rPr>
+            <w:rFonts w:ascii="Times New Roman" w:eastAsia="Times New Roman" w:hAnsi="Times New Roman" w:cs="Times New Roman"/>
+            <w:color w:val="0000FF"/>
+            <w:sz w:val="24"/>
+            <w:szCs w:val="24"/>
+            <w:u w:val="single"/>
+          </w:rPr>
+          <w:t>https://www.youtube.com</w:t>
+        </w:r>
+      </w:hyperlink>
     </w:p>
-    <w:p/>
+    <w:p>
+      <w:pPr>
+        <w:pStyle w:val="ListParagraph"/>
+        <w:numPr>
+          <w:ilvl w:val="0"/>
+          <w:numId w:val="27"/>
+        </w:numPr>
+        <w:ind w:left="900" w:hanging="270"/>
+        <w:rPr>
+          <w:rFonts w:ascii="Times New Roman" w:hAnsi="Times New Roman" w:cs="Times New Roman"/>
+        </w:rPr>
+      </w:pPr>
+      <w:hyperlink r:id="rId13" w:history="1">
+        <w:r>
+          <w:rPr>
+            <w:rFonts w:ascii="Times New Roman" w:eastAsia="Times New Roman" w:hAnsi="Times New Roman" w:cs="Times New Roman"/>
+            <w:color w:val="0000FF"/>
+            <w:sz w:val="24"/>
+            <w:szCs w:val="24"/>
+            <w:u w:val="single"/>
+          </w:rPr>
+          <w:t>https://stackoverflow.com</w:t>
+        </w:r>
+      </w:hyperlink>
+    </w:p>
+    <w:p>
+      <w:pPr>
+        <w:pStyle w:val="ListParagraph"/>
+        <w:numPr>
+          <w:ilvl w:val="0"/>
+          <w:numId w:val="27"/>
+        </w:numPr>
+        <w:ind w:left="900" w:hanging="270"/>
+      </w:pPr>
+      <w:hyperlink r:id="rId14" w:history="1">
+        <w:r>
+          <w:rPr>
+            <w:rFonts w:ascii="Times New Roman" w:eastAsia="Times New Roman" w:hAnsi="Times New Roman" w:cs="Times New Roman"/>
+            <w:color w:val="0000FF"/>
+            <w:sz w:val="24"/>
+            <w:szCs w:val="24"/>
+            <w:u w:val="single"/>
+          </w:rPr>
+          <w:t>https://reactjs.org</w:t>
+        </w:r>
+      </w:hyperlink>
+    </w:p>
+    <w:p>
+      <w:pPr>
+        <w:pStyle w:val="ListParagraph"/>
+        <w:numPr>
+          <w:ilvl w:val="0"/>
+          <w:numId w:val="27"/>
+        </w:numPr>
+        <w:ind w:left="900" w:hanging="270"/>
+      </w:pPr>
+      <w:hyperlink r:id="rId15" w:history="1">
+        <w:r>
+          <w:rPr>
+            <w:rFonts w:ascii="Times New Roman" w:eastAsia="Times New Roman" w:hAnsi="Times New Roman" w:cs="Times New Roman"/>
+            <w:color w:val="0000FF"/>
+            <w:sz w:val="24"/>
+            <w:szCs w:val="24"/>
+            <w:u w:val="single"/>
+          </w:rPr>
+          <w:t>https://getbootstrap.com</w:t>
+        </w:r>
+      </w:hyperlink>
+    </w:p>
+    <w:p>
+      <w:pPr>
+        <w:pStyle w:val="ListParagraph"/>
+        <w:ind w:left="900"/>
+      </w:pPr>
+    </w:p>
+    <w:p>
+      <w:pPr>
+        <w:pStyle w:val="ListParagraph"/>
+        <w:ind w:left="900"/>
+      </w:pPr>
+    </w:p>
     <w:p>
       <w:pPr>
         <w:jc w:val="center"/>
@@ -2586,6 +3358,92 @@
     </w:lvl>
   </w:abstractNum>
   <w:abstractNum w:abstractNumId="8" w15:restartNumberingAfterBreak="0">
+    <w:nsid w:val="15F4705C"/>
+    <w:multiLevelType w:val="hybridMultilevel"/>
+    <w:tmpl w:val="A7FA8D00"/>
+    <w:lvl w:ilvl="0" w:tplc="04090013">
+      <w:start w:val="1"/>
+      <w:numFmt w:val="upperRoman"/>
+      <w:lvlText w:val="%1."/>
+      <w:lvlJc w:val="right"/>
+      <w:pPr>
+        <w:ind w:left="720" w:hanging="360"/>
+      </w:pPr>
+    </w:lvl>
+    <w:lvl w:ilvl="1" w:tplc="04090019" w:tentative="1">
+      <w:start w:val="1"/>
+      <w:numFmt w:val="lowerLetter"/>
+      <w:lvlText w:val="%2."/>
+      <w:lvlJc w:val="left"/>
+      <w:pPr>
+        <w:ind w:left="1440" w:hanging="360"/>
+      </w:pPr>
+    </w:lvl>
+    <w:lvl w:ilvl="2" w:tplc="0409001B" w:tentative="1">
+      <w:start w:val="1"/>
+      <w:numFmt w:val="lowerRoman"/>
+      <w:lvlText w:val="%3."/>
+      <w:lvlJc w:val="right"/>
+      <w:pPr>
+        <w:ind w:left="2160" w:hanging="180"/>
+      </w:pPr>
+    </w:lvl>
+    <w:lvl w:ilvl="3" w:tplc="0409000F" w:tentative="1">
+      <w:start w:val="1"/>
+      <w:numFmt w:val="decimal"/>
+      <w:lvlText w:val="%4."/>
+      <w:lvlJc w:val="left"/>
+      <w:pPr>
+        <w:ind w:left="2880" w:hanging="360"/>
+      </w:pPr>
+    </w:lvl>
+    <w:lvl w:ilvl="4" w:tplc="04090019" w:tentative="1">
+      <w:start w:val="1"/>
+      <w:numFmt w:val="lowerLetter"/>
+      <w:lvlText w:val="%5."/>
+      <w:lvlJc w:val="left"/>
+      <w:pPr>
+        <w:ind w:left="3600" w:hanging="360"/>
+      </w:pPr>
+    </w:lvl>
+    <w:lvl w:ilvl="5" w:tplc="0409001B" w:tentative="1">
+      <w:start w:val="1"/>
+      <w:numFmt w:val="lowerRoman"/>
+      <w:lvlText w:val="%6."/>
+      <w:lvlJc w:val="right"/>
+      <w:pPr>
+        <w:ind w:left="4320" w:hanging="180"/>
+      </w:pPr>
+    </w:lvl>
+    <w:lvl w:ilvl="6" w:tplc="0409000F" w:tentative="1">
+      <w:start w:val="1"/>
+      <w:numFmt w:val="decimal"/>
+      <w:lvlText w:val="%7."/>
+      <w:lvlJc w:val="left"/>
+      <w:pPr>
+        <w:ind w:left="5040" w:hanging="360"/>
+      </w:pPr>
+    </w:lvl>
+    <w:lvl w:ilvl="7" w:tplc="04090019" w:tentative="1">
+      <w:start w:val="1"/>
+      <w:numFmt w:val="lowerLetter"/>
+      <w:lvlText w:val="%8."/>
+      <w:lvlJc w:val="left"/>
+      <w:pPr>
+        <w:ind w:left="5760" w:hanging="360"/>
+      </w:pPr>
+    </w:lvl>
+    <w:lvl w:ilvl="8" w:tplc="0409001B" w:tentative="1">
+      <w:start w:val="1"/>
+      <w:numFmt w:val="lowerRoman"/>
+      <w:lvlText w:val="%9."/>
+      <w:lvlJc w:val="right"/>
+      <w:pPr>
+        <w:ind w:left="6480" w:hanging="180"/>
+      </w:pPr>
+    </w:lvl>
+  </w:abstractNum>
+  <w:abstractNum w:abstractNumId="9" w15:restartNumberingAfterBreak="0">
     <w:nsid w:val="273C504F"/>
     <w:multiLevelType w:val="hybridMultilevel"/>
     <w:tmpl w:val="6032F472"/>
@@ -2725,7 +3583,7 @@
       </w:rPr>
     </w:lvl>
   </w:abstractNum>
-  <w:abstractNum w:abstractNumId="9" w15:restartNumberingAfterBreak="0">
+  <w:abstractNum w:abstractNumId="10" w15:restartNumberingAfterBreak="0">
     <w:nsid w:val="28267C84"/>
     <w:multiLevelType w:val="hybridMultilevel"/>
     <w:tmpl w:val="607CE662"/>
@@ -2865,7 +3723,7 @@
       </w:rPr>
     </w:lvl>
   </w:abstractNum>
-  <w:abstractNum w:abstractNumId="10" w15:restartNumberingAfterBreak="0">
+  <w:abstractNum w:abstractNumId="11" w15:restartNumberingAfterBreak="0">
     <w:nsid w:val="29B716AC"/>
     <w:multiLevelType w:val="hybridMultilevel"/>
     <w:tmpl w:val="635894C2"/>
@@ -3005,7 +3863,7 @@
       </w:rPr>
     </w:lvl>
   </w:abstractNum>
-  <w:abstractNum w:abstractNumId="11" w15:restartNumberingAfterBreak="0">
+  <w:abstractNum w:abstractNumId="12" w15:restartNumberingAfterBreak="0">
     <w:nsid w:val="2A5669F9"/>
     <w:multiLevelType w:val="hybridMultilevel"/>
     <w:tmpl w:val="AA76259E"/>
@@ -3118,7 +3976,120 @@
       </w:pPr>
     </w:lvl>
   </w:abstractNum>
-  <w:abstractNum w:abstractNumId="12" w15:restartNumberingAfterBreak="0">
+  <w:abstractNum w:abstractNumId="13" w15:restartNumberingAfterBreak="0">
+    <w:nsid w:val="2F284C0A"/>
+    <w:multiLevelType w:val="hybridMultilevel"/>
+    <w:tmpl w:val="C46636B2"/>
+    <w:lvl w:ilvl="0" w:tplc="04090001">
+      <w:start w:val="1"/>
+      <w:numFmt w:val="bullet"/>
+      <w:lvlText w:val=""/>
+      <w:lvlJc w:val="left"/>
+      <w:pPr>
+        <w:ind w:left="720" w:hanging="360"/>
+      </w:pPr>
+      <w:rPr>
+        <w:rFonts w:ascii="Symbol" w:hAnsi="Symbol" w:hint="default"/>
+      </w:rPr>
+    </w:lvl>
+    <w:lvl w:ilvl="1" w:tplc="04090003" w:tentative="1">
+      <w:start w:val="1"/>
+      <w:numFmt w:val="bullet"/>
+      <w:lvlText w:val="o"/>
+      <w:lvlJc w:val="left"/>
+      <w:pPr>
+        <w:ind w:left="1440" w:hanging="360"/>
+      </w:pPr>
+      <w:rPr>
+        <w:rFonts w:ascii="Courier New" w:hAnsi="Courier New" w:cs="Courier New" w:hint="default"/>
+      </w:rPr>
+    </w:lvl>
+    <w:lvl w:ilvl="2" w:tplc="04090005" w:tentative="1">
+      <w:start w:val="1"/>
+      <w:numFmt w:val="bullet"/>
+      <w:lvlText w:val=""/>
+      <w:lvlJc w:val="left"/>
+      <w:pPr>
+        <w:ind w:left="2160" w:hanging="360"/>
+      </w:pPr>
+      <w:rPr>
+        <w:rFonts w:ascii="Wingdings" w:hAnsi="Wingdings" w:hint="default"/>
+      </w:rPr>
+    </w:lvl>
+    <w:lvl w:ilvl="3" w:tplc="04090001" w:tentative="1">
+      <w:start w:val="1"/>
+      <w:numFmt w:val="bullet"/>
+      <w:lvlText w:val=""/>
+      <w:lvlJc w:val="left"/>
+      <w:pPr>
+        <w:ind w:left="2880" w:hanging="360"/>
+      </w:pPr>
+      <w:rPr>
+        <w:rFonts w:ascii="Symbol" w:hAnsi="Symbol" w:hint="default"/>
+      </w:rPr>
+    </w:lvl>
+    <w:lvl w:ilvl="4" w:tplc="04090003" w:tentative="1">
+      <w:start w:val="1"/>
+      <w:numFmt w:val="bullet"/>
+      <w:lvlText w:val="o"/>
+      <w:lvlJc w:val="left"/>
+      <w:pPr>
+        <w:ind w:left="3600" w:hanging="360"/>
+      </w:pPr>
+      <w:rPr>
+        <w:rFonts w:ascii="Courier New" w:hAnsi="Courier New" w:cs="Courier New" w:hint="default"/>
+      </w:rPr>
+    </w:lvl>
+    <w:lvl w:ilvl="5" w:tplc="04090005" w:tentative="1">
+      <w:start w:val="1"/>
+      <w:numFmt w:val="bullet"/>
+      <w:lvlText w:val=""/>
+      <w:lvlJc w:val="left"/>
+      <w:pPr>
+        <w:ind w:left="4320" w:hanging="360"/>
+      </w:pPr>
+      <w:rPr>
+        <w:rFonts w:ascii="Wingdings" w:hAnsi="Wingdings" w:hint="default"/>
+      </w:rPr>
+    </w:lvl>
+    <w:lvl w:ilvl="6" w:tplc="04090001" w:tentative="1">
+      <w:start w:val="1"/>
+      <w:numFmt w:val="bullet"/>
+      <w:lvlText w:val=""/>
+      <w:lvlJc w:val="left"/>
+      <w:pPr>
+        <w:ind w:left="5040" w:hanging="360"/>
+      </w:pPr>
+      <w:rPr>
+        <w:rFonts w:ascii="Symbol" w:hAnsi="Symbol" w:hint="default"/>
+      </w:rPr>
+    </w:lvl>
+    <w:lvl w:ilvl="7" w:tplc="04090003" w:tentative="1">
+      <w:start w:val="1"/>
+      <w:numFmt w:val="bullet"/>
+      <w:lvlText w:val="o"/>
+      <w:lvlJc w:val="left"/>
+      <w:pPr>
+        <w:ind w:left="5760" w:hanging="360"/>
+      </w:pPr>
+      <w:rPr>
+        <w:rFonts w:ascii="Courier New" w:hAnsi="Courier New" w:cs="Courier New" w:hint="default"/>
+      </w:rPr>
+    </w:lvl>
+    <w:lvl w:ilvl="8" w:tplc="04090005" w:tentative="1">
+      <w:start w:val="1"/>
+      <w:numFmt w:val="bullet"/>
+      <w:lvlText w:val=""/>
+      <w:lvlJc w:val="left"/>
+      <w:pPr>
+        <w:ind w:left="6480" w:hanging="360"/>
+      </w:pPr>
+      <w:rPr>
+        <w:rFonts w:ascii="Wingdings" w:hAnsi="Wingdings" w:hint="default"/>
+      </w:rPr>
+    </w:lvl>
+  </w:abstractNum>
+  <w:abstractNum w:abstractNumId="14" w15:restartNumberingAfterBreak="0">
     <w:nsid w:val="322574AB"/>
     <w:multiLevelType w:val="hybridMultilevel"/>
     <w:tmpl w:val="44FE4EDC"/>
@@ -3231,7 +4202,7 @@
       </w:pPr>
     </w:lvl>
   </w:abstractNum>
-  <w:abstractNum w:abstractNumId="13" w15:restartNumberingAfterBreak="0">
+  <w:abstractNum w:abstractNumId="15" w15:restartNumberingAfterBreak="0">
     <w:nsid w:val="37092320"/>
     <w:multiLevelType w:val="hybridMultilevel"/>
     <w:tmpl w:val="5DFE5700"/>
@@ -3371,7 +4342,7 @@
       </w:rPr>
     </w:lvl>
   </w:abstractNum>
-  <w:abstractNum w:abstractNumId="14" w15:restartNumberingAfterBreak="0">
+  <w:abstractNum w:abstractNumId="16" w15:restartNumberingAfterBreak="0">
     <w:nsid w:val="383E6262"/>
     <w:multiLevelType w:val="hybridMultilevel"/>
     <w:tmpl w:val="49B2C192"/>
@@ -3484,7 +4455,7 @@
       </w:pPr>
     </w:lvl>
   </w:abstractNum>
-  <w:abstractNum w:abstractNumId="15" w15:restartNumberingAfterBreak="0">
+  <w:abstractNum w:abstractNumId="17" w15:restartNumberingAfterBreak="0">
     <w:nsid w:val="3AB0449A"/>
     <w:multiLevelType w:val="hybridMultilevel"/>
     <w:tmpl w:val="F89C29D0"/>
@@ -3624,7 +4595,7 @@
       </w:rPr>
     </w:lvl>
   </w:abstractNum>
-  <w:abstractNum w:abstractNumId="16" w15:restartNumberingAfterBreak="0">
+  <w:abstractNum w:abstractNumId="18" w15:restartNumberingAfterBreak="0">
     <w:nsid w:val="3C6A5E56"/>
     <w:multiLevelType w:val="hybridMultilevel"/>
     <w:tmpl w:val="1ECCC002"/>
@@ -3736,7 +4707,7 @@
       </w:rPr>
     </w:lvl>
   </w:abstractNum>
-  <w:abstractNum w:abstractNumId="17" w15:restartNumberingAfterBreak="0">
+  <w:abstractNum w:abstractNumId="19" w15:restartNumberingAfterBreak="0">
     <w:nsid w:val="3EC4131C"/>
     <w:multiLevelType w:val="hybridMultilevel"/>
     <w:tmpl w:val="B21C8B32"/>
@@ -3849,7 +4820,7 @@
       </w:rPr>
     </w:lvl>
   </w:abstractNum>
-  <w:abstractNum w:abstractNumId="18" w15:restartNumberingAfterBreak="0">
+  <w:abstractNum w:abstractNumId="20" w15:restartNumberingAfterBreak="0">
     <w:nsid w:val="4FA95B82"/>
     <w:multiLevelType w:val="hybridMultilevel"/>
     <w:tmpl w:val="B9A80288"/>
@@ -3935,7 +4906,7 @@
       </w:pPr>
     </w:lvl>
   </w:abstractNum>
-  <w:abstractNum w:abstractNumId="19" w15:restartNumberingAfterBreak="0">
+  <w:abstractNum w:abstractNumId="21" w15:restartNumberingAfterBreak="0">
     <w:nsid w:val="58CD7AED"/>
     <w:multiLevelType w:val="multilevel"/>
     <w:tmpl w:val="6CCA0F0E"/>
@@ -4051,7 +5022,7 @@
       </w:pPr>
     </w:lvl>
   </w:abstractNum>
-  <w:abstractNum w:abstractNumId="20" w15:restartNumberingAfterBreak="0">
+  <w:abstractNum w:abstractNumId="22" w15:restartNumberingAfterBreak="0">
     <w:nsid w:val="5BAE7A6E"/>
     <w:multiLevelType w:val="hybridMultilevel"/>
     <w:tmpl w:val="D9007022"/>
@@ -4164,7 +5135,7 @@
       </w:pPr>
     </w:lvl>
   </w:abstractNum>
-  <w:abstractNum w:abstractNumId="21" w15:restartNumberingAfterBreak="0">
+  <w:abstractNum w:abstractNumId="23" w15:restartNumberingAfterBreak="0">
     <w:nsid w:val="5D4F6FCD"/>
     <w:multiLevelType w:val="hybridMultilevel"/>
     <w:tmpl w:val="B636CBF8"/>
@@ -4304,7 +5275,7 @@
       </w:rPr>
     </w:lvl>
   </w:abstractNum>
-  <w:abstractNum w:abstractNumId="22" w15:restartNumberingAfterBreak="0">
+  <w:abstractNum w:abstractNumId="24" w15:restartNumberingAfterBreak="0">
     <w:nsid w:val="5F992F8B"/>
     <w:multiLevelType w:val="hybridMultilevel"/>
     <w:tmpl w:val="15A2613C"/>
@@ -4444,7 +5415,93 @@
       </w:rPr>
     </w:lvl>
   </w:abstractNum>
-  <w:abstractNum w:abstractNumId="23" w15:restartNumberingAfterBreak="0">
+  <w:abstractNum w:abstractNumId="25" w15:restartNumberingAfterBreak="0">
+    <w:nsid w:val="64817C32"/>
+    <w:multiLevelType w:val="hybridMultilevel"/>
+    <w:tmpl w:val="D1A68DE8"/>
+    <w:lvl w:ilvl="0" w:tplc="04090013">
+      <w:start w:val="1"/>
+      <w:numFmt w:val="upperRoman"/>
+      <w:lvlText w:val="%1."/>
+      <w:lvlJc w:val="right"/>
+      <w:pPr>
+        <w:ind w:left="1440" w:hanging="360"/>
+      </w:pPr>
+    </w:lvl>
+    <w:lvl w:ilvl="1" w:tplc="04090019" w:tentative="1">
+      <w:start w:val="1"/>
+      <w:numFmt w:val="lowerLetter"/>
+      <w:lvlText w:val="%2."/>
+      <w:lvlJc w:val="left"/>
+      <w:pPr>
+        <w:ind w:left="2160" w:hanging="360"/>
+      </w:pPr>
+    </w:lvl>
+    <w:lvl w:ilvl="2" w:tplc="0409001B" w:tentative="1">
+      <w:start w:val="1"/>
+      <w:numFmt w:val="lowerRoman"/>
+      <w:lvlText w:val="%3."/>
+      <w:lvlJc w:val="right"/>
+      <w:pPr>
+        <w:ind w:left="2880" w:hanging="180"/>
+      </w:pPr>
+    </w:lvl>
+    <w:lvl w:ilvl="3" w:tplc="0409000F" w:tentative="1">
+      <w:start w:val="1"/>
+      <w:numFmt w:val="decimal"/>
+      <w:lvlText w:val="%4."/>
+      <w:lvlJc w:val="left"/>
+      <w:pPr>
+        <w:ind w:left="3600" w:hanging="360"/>
+      </w:pPr>
+    </w:lvl>
+    <w:lvl w:ilvl="4" w:tplc="04090019" w:tentative="1">
+      <w:start w:val="1"/>
+      <w:numFmt w:val="lowerLetter"/>
+      <w:lvlText w:val="%5."/>
+      <w:lvlJc w:val="left"/>
+      <w:pPr>
+        <w:ind w:left="4320" w:hanging="360"/>
+      </w:pPr>
+    </w:lvl>
+    <w:lvl w:ilvl="5" w:tplc="0409001B" w:tentative="1">
+      <w:start w:val="1"/>
+      <w:numFmt w:val="lowerRoman"/>
+      <w:lvlText w:val="%6."/>
+      <w:lvlJc w:val="right"/>
+      <w:pPr>
+        <w:ind w:left="5040" w:hanging="180"/>
+      </w:pPr>
+    </w:lvl>
+    <w:lvl w:ilvl="6" w:tplc="0409000F" w:tentative="1">
+      <w:start w:val="1"/>
+      <w:numFmt w:val="decimal"/>
+      <w:lvlText w:val="%7."/>
+      <w:lvlJc w:val="left"/>
+      <w:pPr>
+        <w:ind w:left="5760" w:hanging="360"/>
+      </w:pPr>
+    </w:lvl>
+    <w:lvl w:ilvl="7" w:tplc="04090019" w:tentative="1">
+      <w:start w:val="1"/>
+      <w:numFmt w:val="lowerLetter"/>
+      <w:lvlText w:val="%8."/>
+      <w:lvlJc w:val="left"/>
+      <w:pPr>
+        <w:ind w:left="6480" w:hanging="360"/>
+      </w:pPr>
+    </w:lvl>
+    <w:lvl w:ilvl="8" w:tplc="0409001B" w:tentative="1">
+      <w:start w:val="1"/>
+      <w:numFmt w:val="lowerRoman"/>
+      <w:lvlText w:val="%9."/>
+      <w:lvlJc w:val="right"/>
+      <w:pPr>
+        <w:ind w:left="7200" w:hanging="180"/>
+      </w:pPr>
+    </w:lvl>
+  </w:abstractNum>
+  <w:abstractNum w:abstractNumId="26" w15:restartNumberingAfterBreak="0">
     <w:nsid w:val="697C1A6D"/>
     <w:multiLevelType w:val="hybridMultilevel"/>
     <w:tmpl w:val="DD1043E8"/>
@@ -4584,7 +5641,120 @@
       </w:rPr>
     </w:lvl>
   </w:abstractNum>
-  <w:abstractNum w:abstractNumId="24" w15:restartNumberingAfterBreak="0">
+  <w:abstractNum w:abstractNumId="27" w15:restartNumberingAfterBreak="0">
+    <w:nsid w:val="792004CC"/>
+    <w:multiLevelType w:val="hybridMultilevel"/>
+    <w:tmpl w:val="7D6AD66E"/>
+    <w:lvl w:ilvl="0" w:tplc="04090001">
+      <w:start w:val="1"/>
+      <w:numFmt w:val="bullet"/>
+      <w:lvlText w:val=""/>
+      <w:lvlJc w:val="left"/>
+      <w:pPr>
+        <w:ind w:left="1440" w:hanging="360"/>
+      </w:pPr>
+      <w:rPr>
+        <w:rFonts w:ascii="Symbol" w:hAnsi="Symbol" w:hint="default"/>
+      </w:rPr>
+    </w:lvl>
+    <w:lvl w:ilvl="1" w:tplc="04090003" w:tentative="1">
+      <w:start w:val="1"/>
+      <w:numFmt w:val="bullet"/>
+      <w:lvlText w:val="o"/>
+      <w:lvlJc w:val="left"/>
+      <w:pPr>
+        <w:ind w:left="2160" w:hanging="360"/>
+      </w:pPr>
+      <w:rPr>
+        <w:rFonts w:ascii="Courier New" w:hAnsi="Courier New" w:cs="Courier New" w:hint="default"/>
+      </w:rPr>
+    </w:lvl>
+    <w:lvl w:ilvl="2" w:tplc="04090005" w:tentative="1">
+      <w:start w:val="1"/>
+      <w:numFmt w:val="bullet"/>
+      <w:lvlText w:val=""/>
+      <w:lvlJc w:val="left"/>
+      <w:pPr>
+        <w:ind w:left="2880" w:hanging="360"/>
+      </w:pPr>
+      <w:rPr>
+        <w:rFonts w:ascii="Wingdings" w:hAnsi="Wingdings" w:hint="default"/>
+      </w:rPr>
+    </w:lvl>
+    <w:lvl w:ilvl="3" w:tplc="04090001" w:tentative="1">
+      <w:start w:val="1"/>
+      <w:numFmt w:val="bullet"/>
+      <w:lvlText w:val=""/>
+      <w:lvlJc w:val="left"/>
+      <w:pPr>
+        <w:ind w:left="3600" w:hanging="360"/>
+      </w:pPr>
+      <w:rPr>
+        <w:rFonts w:ascii="Symbol" w:hAnsi="Symbol" w:hint="default"/>
+      </w:rPr>
+    </w:lvl>
+    <w:lvl w:ilvl="4" w:tplc="04090003" w:tentative="1">
+      <w:start w:val="1"/>
+      <w:numFmt w:val="bullet"/>
+      <w:lvlText w:val="o"/>
+      <w:lvlJc w:val="left"/>
+      <w:pPr>
+        <w:ind w:left="4320" w:hanging="360"/>
+      </w:pPr>
+      <w:rPr>
+        <w:rFonts w:ascii="Courier New" w:hAnsi="Courier New" w:cs="Courier New" w:hint="default"/>
+      </w:rPr>
+    </w:lvl>
+    <w:lvl w:ilvl="5" w:tplc="04090005" w:tentative="1">
+      <w:start w:val="1"/>
+      <w:numFmt w:val="bullet"/>
+      <w:lvlText w:val=""/>
+      <w:lvlJc w:val="left"/>
+      <w:pPr>
+        <w:ind w:left="5040" w:hanging="360"/>
+      </w:pPr>
+      <w:rPr>
+        <w:rFonts w:ascii="Wingdings" w:hAnsi="Wingdings" w:hint="default"/>
+      </w:rPr>
+    </w:lvl>
+    <w:lvl w:ilvl="6" w:tplc="04090001" w:tentative="1">
+      <w:start w:val="1"/>
+      <w:numFmt w:val="bullet"/>
+      <w:lvlText w:val=""/>
+      <w:lvlJc w:val="left"/>
+      <w:pPr>
+        <w:ind w:left="5760" w:hanging="360"/>
+      </w:pPr>
+      <w:rPr>
+        <w:rFonts w:ascii="Symbol" w:hAnsi="Symbol" w:hint="default"/>
+      </w:rPr>
+    </w:lvl>
+    <w:lvl w:ilvl="7" w:tplc="04090003" w:tentative="1">
+      <w:start w:val="1"/>
+      <w:numFmt w:val="bullet"/>
+      <w:lvlText w:val="o"/>
+      <w:lvlJc w:val="left"/>
+      <w:pPr>
+        <w:ind w:left="6480" w:hanging="360"/>
+      </w:pPr>
+      <w:rPr>
+        <w:rFonts w:ascii="Courier New" w:hAnsi="Courier New" w:cs="Courier New" w:hint="default"/>
+      </w:rPr>
+    </w:lvl>
+    <w:lvl w:ilvl="8" w:tplc="04090005" w:tentative="1">
+      <w:start w:val="1"/>
+      <w:numFmt w:val="bullet"/>
+      <w:lvlText w:val=""/>
+      <w:lvlJc w:val="left"/>
+      <w:pPr>
+        <w:ind w:left="7200" w:hanging="360"/>
+      </w:pPr>
+      <w:rPr>
+        <w:rFonts w:ascii="Wingdings" w:hAnsi="Wingdings" w:hint="default"/>
+      </w:rPr>
+    </w:lvl>
+  </w:abstractNum>
+  <w:abstractNum w:abstractNumId="28" w15:restartNumberingAfterBreak="0">
     <w:nsid w:val="7F1065B9"/>
     <w:multiLevelType w:val="hybridMultilevel"/>
     <w:tmpl w:val="B9A80288"/>
@@ -4677,52 +5847,52 @@
     <w:abstractNumId w:val="0"/>
   </w:num>
   <w:num w:numId="3">
-    <w:abstractNumId w:val="19"/>
+    <w:abstractNumId w:val="21"/>
   </w:num>
   <w:num w:numId="4">
-    <w:abstractNumId w:val="11"/>
+    <w:abstractNumId w:val="12"/>
   </w:num>
   <w:num w:numId="5">
     <w:abstractNumId w:val="2"/>
   </w:num>
   <w:num w:numId="6">
+    <w:abstractNumId w:val="26"/>
+  </w:num>
+  <w:num w:numId="7">
+    <w:abstractNumId w:val="15"/>
+  </w:num>
+  <w:num w:numId="8">
     <w:abstractNumId w:val="23"/>
   </w:num>
-  <w:num w:numId="7">
-    <w:abstractNumId w:val="13"/>
+  <w:num w:numId="9">
+    <w:abstractNumId w:val="10"/>
   </w:num>
-  <w:num w:numId="8">
-    <w:abstractNumId w:val="21"/>
-  </w:num>
-  <w:num w:numId="9">
+  <w:num w:numId="10">
     <w:abstractNumId w:val="9"/>
   </w:num>
-  <w:num w:numId="10">
-    <w:abstractNumId w:val="8"/>
-  </w:num>
   <w:num w:numId="11">
-    <w:abstractNumId w:val="15"/>
+    <w:abstractNumId w:val="17"/>
   </w:num>
   <w:num w:numId="12">
-    <w:abstractNumId w:val="10"/>
+    <w:abstractNumId w:val="11"/>
   </w:num>
   <w:num w:numId="13">
-    <w:abstractNumId w:val="22"/>
+    <w:abstractNumId w:val="24"/>
   </w:num>
   <w:num w:numId="14">
     <w:abstractNumId w:val="1"/>
   </w:num>
   <w:num w:numId="15">
-    <w:abstractNumId w:val="14"/>
+    <w:abstractNumId w:val="16"/>
   </w:num>
   <w:num w:numId="16">
-    <w:abstractNumId w:val="20"/>
+    <w:abstractNumId w:val="22"/>
   </w:num>
   <w:num w:numId="17">
     <w:abstractNumId w:val="7"/>
   </w:num>
   <w:num w:numId="18">
-    <w:abstractNumId w:val="12"/>
+    <w:abstractNumId w:val="14"/>
   </w:num>
   <w:num w:numId="19">
     <w:abstractNumId w:val="6"/>
@@ -4731,19 +5901,31 @@
     <w:abstractNumId w:val="3"/>
   </w:num>
   <w:num w:numId="21">
-    <w:abstractNumId w:val="17"/>
+    <w:abstractNumId w:val="19"/>
   </w:num>
   <w:num w:numId="22">
     <w:abstractNumId w:val="4"/>
   </w:num>
   <w:num w:numId="23">
-    <w:abstractNumId w:val="24"/>
+    <w:abstractNumId w:val="28"/>
   </w:num>
   <w:num w:numId="24">
+    <w:abstractNumId w:val="20"/>
+  </w:num>
+  <w:num w:numId="25">
     <w:abstractNumId w:val="18"/>
   </w:num>
-  <w:num w:numId="25">
-    <w:abstractNumId w:val="16"/>
+  <w:num w:numId="26">
+    <w:abstractNumId w:val="13"/>
+  </w:num>
+  <w:num w:numId="27">
+    <w:abstractNumId w:val="27"/>
+  </w:num>
+  <w:num w:numId="28">
+    <w:abstractNumId w:val="8"/>
+  </w:num>
+  <w:num w:numId="29">
+    <w:abstractNumId w:val="25"/>
   </w:num>
 </w:numbering>
 </file>
@@ -4777,6 +5959,7 @@
     <w:lsdException w:name="Emphasis" w:qFormat="1"/>
     <w:lsdException w:name="HTML Preformatted" w:semiHidden="1" w:unhideWhenUsed="1"/>
     <w:lsdException w:name="HTML Variable" w:semiHidden="1" w:unhideWhenUsed="1"/>
+    <w:lsdException w:name="Normal Table" w:semiHidden="1" w:unhideWhenUsed="1"/>
     <w:lsdException w:name="No List" w:semiHidden="1" w:unhideWhenUsed="1"/>
     <w:lsdException w:name="Outline List 1" w:semiHidden="1" w:unhideWhenUsed="1"/>
     <w:lsdException w:name="Outline List 2" w:semiHidden="1" w:unhideWhenUsed="1"/>
@@ -4822,8 +6005,10 @@
     <w:lsdException w:name="Table Subtle 2" w:semiHidden="1" w:unhideWhenUsed="1"/>
     <w:lsdException w:name="Table Web 1" w:semiHidden="1" w:unhideWhenUsed="1"/>
     <w:lsdException w:name="Table Web 2" w:semiHidden="1" w:unhideWhenUsed="1"/>
+    <w:lsdException w:name="Table Web 3" w:semiHidden="1" w:unhideWhenUsed="1"/>
     <w:lsdException w:name="Balloon Text" w:semiHidden="1" w:unhideWhenUsed="1"/>
     <w:lsdException w:name="Table Grid" w:uiPriority="39"/>
+    <w:lsdException w:name="Table Theme" w:semiHidden="1" w:unhideWhenUsed="1"/>
     <w:lsdException w:name="Placeholder Text" w:semiHidden="1" w:uiPriority="99"/>
     <w:lsdException w:name="No Spacing" w:uiPriority="1" w:qFormat="1"/>
     <w:lsdException w:name="Light Shading" w:uiPriority="60"/>
@@ -5215,6 +6400,18 @@
       <w:szCs w:val="22"/>
     </w:rPr>
   </w:style>
+  <w:style w:type="character" w:styleId="UnresolvedMention">
+    <w:name w:val="Unresolved Mention"/>
+    <w:basedOn w:val="DefaultParagraphFont"/>
+    <w:uiPriority w:val="99"/>
+    <w:semiHidden/>
+    <w:unhideWhenUsed/>
+    <w:rsid w:val="00502933"/>
+    <w:rPr>
+      <w:color w:val="605E5C"/>
+      <w:shd w:val="clear" w:color="auto" w:fill="E1DFDD"/>
+    </w:rPr>
+  </w:style>
 </w:styles>
 </file>
 

</xml_diff>

<commit_message>
review sapi request mapping change
</commit_message>
<xml_diff>
--- a/Documentation/Individual Reports/IT17135412 - Kumara W.D.R.P. - N3A-161 (Group N3A-G12) .docx
+++ b/Documentation/Individual Reports/IT17135412 - Kumara W.D.R.P. - N3A-161 (Group N3A-G12) .docx
@@ -43,6 +43,7 @@
           <w:szCs w:val="36"/>
           <w:u w:val="single"/>
         </w:rPr>
+        <w:lastRenderedPageBreak/>
         <w:t>Project Details</w:t>
       </w:r>
     </w:p>
@@ -944,12 +945,14 @@
         <w:rPr>
           <w:b/>
           <w:bCs/>
+          <w:u w:val="single"/>
         </w:rPr>
       </w:pPr>
       <w:r>
         <w:rPr>
           <w:b/>
           <w:bCs/>
+          <w:u w:val="single"/>
         </w:rPr>
         <w:t>Service Development and Testing</w:t>
       </w:r>
@@ -999,9 +1002,8 @@
         <w:pStyle w:val="ListParagraph"/>
         <w:numPr>
           <w:ilvl w:val="0"/>
-          <w:numId w:val="28"/>
+          <w:numId w:val="30"/>
         </w:numPr>
-        <w:ind w:left="450" w:hanging="90"/>
       </w:pPr>
       <w:r>
         <w:t xml:space="preserve">IDE </w:t>
@@ -1012,9 +1014,8 @@
         <w:pStyle w:val="ListParagraph"/>
         <w:numPr>
           <w:ilvl w:val="0"/>
-          <w:numId w:val="28"/>
+          <w:numId w:val="30"/>
         </w:numPr>
-        <w:ind w:left="450" w:hanging="90"/>
       </w:pPr>
       <w:r>
         <w:t>Frameworks</w:t>
@@ -1025,9 +1026,8 @@
         <w:pStyle w:val="ListParagraph"/>
         <w:numPr>
           <w:ilvl w:val="0"/>
-          <w:numId w:val="28"/>
+          <w:numId w:val="30"/>
         </w:numPr>
-        <w:ind w:left="450" w:hanging="90"/>
       </w:pPr>
       <w:r>
         <w:t>VCS</w:t>
@@ -1038,9 +1038,8 @@
         <w:pStyle w:val="ListParagraph"/>
         <w:numPr>
           <w:ilvl w:val="0"/>
-          <w:numId w:val="28"/>
+          <w:numId w:val="30"/>
         </w:numPr>
-        <w:ind w:left="450" w:hanging="90"/>
       </w:pPr>
       <w:r>
         <w:t>Dependency Management Tools</w:t>
@@ -1051,9 +1050,8 @@
         <w:pStyle w:val="ListParagraph"/>
         <w:numPr>
           <w:ilvl w:val="0"/>
-          <w:numId w:val="28"/>
+          <w:numId w:val="30"/>
         </w:numPr>
-        <w:ind w:left="450" w:hanging="90"/>
       </w:pPr>
       <w:r>
         <w:t>Web Servers</w:t>
@@ -1064,9 +1062,8 @@
         <w:pStyle w:val="ListParagraph"/>
         <w:numPr>
           <w:ilvl w:val="0"/>
-          <w:numId w:val="28"/>
+          <w:numId w:val="30"/>
         </w:numPr>
-        <w:ind w:left="450" w:hanging="90"/>
       </w:pPr>
       <w:r>
         <w:t>Programming Languages</w:t>
@@ -1077,9 +1074,8 @@
         <w:pStyle w:val="ListParagraph"/>
         <w:numPr>
           <w:ilvl w:val="0"/>
-          <w:numId w:val="28"/>
+          <w:numId w:val="30"/>
         </w:numPr>
-        <w:ind w:left="450" w:hanging="90"/>
       </w:pPr>
       <w:r>
         <w:t>Version Controlling</w:t>
@@ -1090,9 +1086,8 @@
         <w:pStyle w:val="ListParagraph"/>
         <w:numPr>
           <w:ilvl w:val="0"/>
-          <w:numId w:val="28"/>
+          <w:numId w:val="30"/>
         </w:numPr>
-        <w:ind w:left="450" w:hanging="90"/>
       </w:pPr>
       <w:r>
         <w:t>Databases</w:t>
@@ -1107,32 +1102,43 @@
     <w:tbl>
       <w:tblPr>
         <w:tblStyle w:val="TableGrid"/>
-        <w:tblW w:w="9018" w:type="dxa"/>
+        <w:tblW w:w="9647" w:type="dxa"/>
+        <w:tblInd w:w="-332" w:type="dxa"/>
         <w:tblLook w:val="04A0" w:firstRow="1" w:lastRow="0" w:firstColumn="1" w:lastColumn="0" w:noHBand="0" w:noVBand="1"/>
       </w:tblPr>
       <w:tblGrid>
         <w:gridCol w:w="1536"/>
-        <w:gridCol w:w="7482"/>
+        <w:gridCol w:w="1575"/>
+        <w:gridCol w:w="6536"/>
       </w:tblGrid>
       <w:tr>
         <w:trPr>
-          <w:trHeight w:val="1344"/>
+          <w:trHeight w:val="1736"/>
         </w:trPr>
         <w:tc>
           <w:tcPr>
-            <w:tcW w:w="1479" w:type="dxa"/>
+            <w:tcW w:w="1536" w:type="dxa"/>
+            <w:vMerge w:val="restart"/>
+            <w:vAlign w:val="center"/>
           </w:tcPr>
           <w:p>
-            <w:r>
-              <w:t xml:space="preserve">IDE </w:t>
+            <w:pPr>
+              <w:jc w:val="center"/>
+            </w:pPr>
+            <w:r>
+              <w:t>IDE</w:t>
             </w:r>
           </w:p>
         </w:tc>
         <w:tc>
           <w:tcPr>
-            <w:tcW w:w="7539" w:type="dxa"/>
+            <w:tcW w:w="1575" w:type="dxa"/>
+            <w:vAlign w:val="center"/>
           </w:tcPr>
           <w:p>
+            <w:pPr>
+              <w:jc w:val="center"/>
+            </w:pPr>
             <w:r>
               <w:rPr>
                 <w:color w:val="222222"/>
@@ -1140,6 +1146,21 @@
               </w:rPr>
               <w:t>IntelliJ IDEA</w:t>
             </w:r>
+          </w:p>
+        </w:tc>
+        <w:tc>
+          <w:tcPr>
+            <w:tcW w:w="6536" w:type="dxa"/>
+            <w:vAlign w:val="center"/>
+          </w:tcPr>
+          <w:p>
+            <w:r>
+              <w:rPr>
+                <w:color w:val="222222"/>
+                <w:shd w:val="clear" w:color="auto" w:fill="FFFFFF"/>
+              </w:rPr>
+              <w:t>IntelliJ IDEA</w:t>
+            </w:r>
             <w:r>
               <w:rPr>
                 <w:color w:val="222222"/>
@@ -1161,55 +1182,45 @@
                 <w:color w:val="222222"/>
                 <w:shd w:val="clear" w:color="auto" w:fill="FFFFFF"/>
               </w:rPr>
-              <w:t xml:space="preserve">, IntelliJ contains dependency management tools, VCS management tools. We can easy to </w:t>
-            </w:r>
-            <w:r>
-              <w:rPr>
-                <w:color w:val="222222"/>
-                <w:shd w:val="clear" w:color="auto" w:fill="FFFFFF"/>
-              </w:rPr>
-              <w:t>handle our</w:t>
-            </w:r>
-            <w:r>
-              <w:rPr>
-                <w:color w:val="222222"/>
-                <w:shd w:val="clear" w:color="auto" w:fill="FFFFFF"/>
-              </w:rPr>
-              <w:t xml:space="preserve"> project your single IDE. </w:t>
+              <w:t>, IntelliJ contains dependency management tools, VCS management tools. We can easy to handle our project your single IDE.</w:t>
             </w:r>
           </w:p>
         </w:tc>
       </w:tr>
       <w:tr>
         <w:trPr>
-          <w:trHeight w:val="331"/>
+          <w:trHeight w:val="1430"/>
         </w:trPr>
         <w:tc>
           <w:tcPr>
-            <w:tcW w:w="1479" w:type="dxa"/>
+            <w:tcW w:w="1536" w:type="dxa"/>
+            <w:vMerge/>
+            <w:vAlign w:val="center"/>
           </w:tcPr>
-          <w:p/>
+          <w:p>
+            <w:pPr>
+              <w:jc w:val="center"/>
+            </w:pPr>
+          </w:p>
         </w:tc>
         <w:tc>
           <w:tcPr>
-            <w:tcW w:w="7539" w:type="dxa"/>
+            <w:tcW w:w="1575" w:type="dxa"/>
+            <w:vAlign w:val="center"/>
           </w:tcPr>
-          <w:p/>
-        </w:tc>
-      </w:tr>
-      <w:tr>
-        <w:trPr>
-          <w:trHeight w:val="1362"/>
-        </w:trPr>
-        <w:tc>
-          <w:tcPr>
-            <w:tcW w:w="1479" w:type="dxa"/>
-          </w:tcPr>
-          <w:p/>
+          <w:p>
+            <w:pPr>
+              <w:jc w:val="center"/>
+            </w:pPr>
+            <w:r>
+              <w:t>VS Code</w:t>
+            </w:r>
+          </w:p>
         </w:tc>
         <w:tc>
           <w:tcPr>
-            <w:tcW w:w="7539" w:type="dxa"/>
+            <w:tcW w:w="6536" w:type="dxa"/>
+            <w:vAlign w:val="center"/>
           </w:tcPr>
           <w:p>
             <w:r>
@@ -1221,52 +1232,48 @@
             </w:r>
             <w:proofErr w:type="gramEnd"/>
             <w:r>
-              <w:t xml:space="preserve">, it is light weighted and various plugin to have easy to development speed. </w:t>
-            </w:r>
-            <w:r>
-              <w:t xml:space="preserve">We </w:t>
-            </w:r>
-            <w:r>
-              <w:t xml:space="preserve">used this IDE for Frontend development.  </w:t>
+              <w:t xml:space="preserve">, it is light weighted and various plugin to have easy to development speed. We used this IDE for Frontend development.  </w:t>
             </w:r>
           </w:p>
         </w:tc>
       </w:tr>
       <w:tr>
         <w:trPr>
-          <w:trHeight w:val="331"/>
+          <w:trHeight w:val="1385"/>
         </w:trPr>
         <w:tc>
           <w:tcPr>
-            <w:tcW w:w="1479" w:type="dxa"/>
-          </w:tcPr>
-          <w:p/>
-        </w:tc>
-        <w:tc>
-          <w:tcPr>
-            <w:tcW w:w="7539" w:type="dxa"/>
-          </w:tcPr>
-          <w:p/>
-        </w:tc>
-      </w:tr>
-      <w:tr>
-        <w:trPr>
-          <w:trHeight w:val="1344"/>
-        </w:trPr>
-        <w:tc>
-          <w:tcPr>
-            <w:tcW w:w="1479" w:type="dxa"/>
+            <w:tcW w:w="1536" w:type="dxa"/>
+            <w:vMerge w:val="restart"/>
+            <w:vAlign w:val="center"/>
           </w:tcPr>
           <w:p>
-            <w:r>
-              <w:lastRenderedPageBreak/>
+            <w:pPr>
+              <w:jc w:val="center"/>
+            </w:pPr>
+            <w:r>
               <w:t>Frameworks</w:t>
             </w:r>
           </w:p>
         </w:tc>
         <w:tc>
           <w:tcPr>
-            <w:tcW w:w="7539" w:type="dxa"/>
+            <w:tcW w:w="1575" w:type="dxa"/>
+            <w:vAlign w:val="center"/>
+          </w:tcPr>
+          <w:p>
+            <w:pPr>
+              <w:jc w:val="center"/>
+            </w:pPr>
+            <w:r>
+              <w:t>Spring Boot</w:t>
+            </w:r>
+          </w:p>
+        </w:tc>
+        <w:tc>
+          <w:tcPr>
+            <w:tcW w:w="6536" w:type="dxa"/>
+            <w:vAlign w:val="center"/>
           </w:tcPr>
           <w:p>
             <w:r>
@@ -1277,59 +1284,83 @@
       </w:tr>
       <w:tr>
         <w:trPr>
-          <w:trHeight w:val="331"/>
+          <w:trHeight w:val="1178"/>
         </w:trPr>
         <w:tc>
           <w:tcPr>
-            <w:tcW w:w="1479" w:type="dxa"/>
+            <w:tcW w:w="1536" w:type="dxa"/>
+            <w:vMerge/>
+            <w:vAlign w:val="center"/>
           </w:tcPr>
-          <w:p/>
+          <w:p>
+            <w:pPr>
+              <w:jc w:val="center"/>
+            </w:pPr>
+          </w:p>
         </w:tc>
         <w:tc>
           <w:tcPr>
-            <w:tcW w:w="7539" w:type="dxa"/>
+            <w:tcW w:w="1575" w:type="dxa"/>
+            <w:vAlign w:val="center"/>
           </w:tcPr>
-          <w:p/>
-        </w:tc>
-      </w:tr>
-      <w:tr>
-        <w:trPr>
-          <w:trHeight w:val="1012"/>
-        </w:trPr>
-        <w:tc>
-          <w:tcPr>
-            <w:tcW w:w="1479" w:type="dxa"/>
-          </w:tcPr>
-          <w:p/>
+          <w:p>
+            <w:pPr>
+              <w:jc w:val="center"/>
+            </w:pPr>
+            <w:r>
+              <w:t>Bootstrap</w:t>
+            </w:r>
+          </w:p>
         </w:tc>
         <w:tc>
           <w:tcPr>
-            <w:tcW w:w="7539" w:type="dxa"/>
+            <w:tcW w:w="6536" w:type="dxa"/>
+            <w:vAlign w:val="center"/>
           </w:tcPr>
           <w:p>
             <w:r>
-              <w:t xml:space="preserve">Bootstrap is the leading component library for frontend development. It contains lot of components. We used Bootstrap 4.3.3 version for Views development. </w:t>
+              <w:t>Bootstrap is the leading component library for frontend development. It contains lot of components. We used Bootstrap 4.3.3 version for Views development.</w:t>
             </w:r>
           </w:p>
         </w:tc>
       </w:tr>
       <w:tr>
         <w:trPr>
-          <w:trHeight w:val="663"/>
+          <w:trHeight w:val="980"/>
         </w:trPr>
         <w:tc>
           <w:tcPr>
-            <w:tcW w:w="1479" w:type="dxa"/>
+            <w:tcW w:w="1536" w:type="dxa"/>
+            <w:vAlign w:val="center"/>
           </w:tcPr>
           <w:p>
-            <w:r>
+            <w:pPr>
+              <w:jc w:val="center"/>
+            </w:pPr>
+            <w:r>
+              <w:lastRenderedPageBreak/>
               <w:t>VCS</w:t>
             </w:r>
           </w:p>
         </w:tc>
         <w:tc>
           <w:tcPr>
-            <w:tcW w:w="7539" w:type="dxa"/>
+            <w:tcW w:w="1575" w:type="dxa"/>
+            <w:vAlign w:val="center"/>
+          </w:tcPr>
+          <w:p>
+            <w:pPr>
+              <w:jc w:val="center"/>
+            </w:pPr>
+            <w:r>
+              <w:t>GITHUB</w:t>
+            </w:r>
+          </w:p>
+        </w:tc>
+        <w:tc>
+          <w:tcPr>
+            <w:tcW w:w="6536" w:type="dxa"/>
+            <w:vAlign w:val="center"/>
           </w:tcPr>
           <w:p>
             <w:r>
@@ -1346,21 +1377,41 @@
       </w:tr>
       <w:tr>
         <w:trPr>
-          <w:trHeight w:val="663"/>
+          <w:trHeight w:val="1745"/>
         </w:trPr>
         <w:tc>
           <w:tcPr>
-            <w:tcW w:w="1479" w:type="dxa"/>
+            <w:tcW w:w="1536" w:type="dxa"/>
+            <w:vMerge w:val="restart"/>
+            <w:vAlign w:val="center"/>
           </w:tcPr>
           <w:p>
-            <w:r>
-              <w:t xml:space="preserve">Dependency management </w:t>
+            <w:pPr>
+              <w:jc w:val="center"/>
+            </w:pPr>
+            <w:r>
+              <w:t>Dependency management</w:t>
             </w:r>
           </w:p>
         </w:tc>
         <w:tc>
           <w:tcPr>
-            <w:tcW w:w="7539" w:type="dxa"/>
+            <w:tcW w:w="1575" w:type="dxa"/>
+            <w:vAlign w:val="center"/>
+          </w:tcPr>
+          <w:p>
+            <w:pPr>
+              <w:jc w:val="center"/>
+            </w:pPr>
+            <w:r>
+              <w:t>Maven</w:t>
+            </w:r>
+          </w:p>
+        </w:tc>
+        <w:tc>
+          <w:tcPr>
+            <w:tcW w:w="6536" w:type="dxa"/>
+            <w:vAlign w:val="center"/>
           </w:tcPr>
           <w:p>
             <w:r>
@@ -1371,17 +1422,38 @@
       </w:tr>
       <w:tr>
         <w:trPr>
-          <w:trHeight w:val="663"/>
+          <w:trHeight w:val="1475"/>
         </w:trPr>
         <w:tc>
           <w:tcPr>
-            <w:tcW w:w="1479" w:type="dxa"/>
+            <w:tcW w:w="1536" w:type="dxa"/>
+            <w:vMerge/>
+            <w:vAlign w:val="center"/>
           </w:tcPr>
-          <w:p/>
+          <w:p>
+            <w:pPr>
+              <w:jc w:val="center"/>
+            </w:pPr>
+          </w:p>
         </w:tc>
         <w:tc>
           <w:tcPr>
-            <w:tcW w:w="7539" w:type="dxa"/>
+            <w:tcW w:w="1575" w:type="dxa"/>
+            <w:vAlign w:val="center"/>
+          </w:tcPr>
+          <w:p>
+            <w:pPr>
+              <w:jc w:val="center"/>
+            </w:pPr>
+            <w:r>
+              <w:t>NPM</w:t>
+            </w:r>
+          </w:p>
+        </w:tc>
+        <w:tc>
+          <w:tcPr>
+            <w:tcW w:w="6536" w:type="dxa"/>
+            <w:vAlign w:val="center"/>
           </w:tcPr>
           <w:p>
             <w:r>
@@ -1396,14 +1468,7 @@
                 <w:color w:val="222222"/>
                 <w:shd w:val="clear" w:color="auto" w:fill="FFFFFF"/>
               </w:rPr>
-              <w:t>is</w:t>
-            </w:r>
-            <w:r>
-              <w:rPr>
-                <w:color w:val="222222"/>
-                <w:shd w:val="clear" w:color="auto" w:fill="FFFFFF"/>
-              </w:rPr>
-              <w:t xml:space="preserve"> a package manager for the JavaScript programming language. It is the default package manager for the JavaScript runtime environment Node.js</w:t>
+              <w:t>is a package manager for the JavaScript programming language. It is the default package manager for the JavaScript runtime environment Node.js</w:t>
             </w:r>
             <w:r>
               <w:rPr>
@@ -1417,13 +1482,17 @@
       </w:tr>
       <w:tr>
         <w:trPr>
-          <w:trHeight w:val="663"/>
+          <w:trHeight w:val="908"/>
         </w:trPr>
         <w:tc>
           <w:tcPr>
-            <w:tcW w:w="1479" w:type="dxa"/>
+            <w:tcW w:w="1536" w:type="dxa"/>
+            <w:vAlign w:val="center"/>
           </w:tcPr>
           <w:p>
+            <w:pPr>
+              <w:jc w:val="center"/>
+            </w:pPr>
             <w:r>
               <w:t>Database</w:t>
             </w:r>
@@ -1431,7 +1500,26 @@
         </w:tc>
         <w:tc>
           <w:tcPr>
-            <w:tcW w:w="7539" w:type="dxa"/>
+            <w:tcW w:w="1575" w:type="dxa"/>
+            <w:vAlign w:val="center"/>
+          </w:tcPr>
+          <w:p>
+            <w:pPr>
+              <w:jc w:val="center"/>
+            </w:pPr>
+            <w:r>
+              <w:rPr>
+                <w:color w:val="222222"/>
+                <w:shd w:val="clear" w:color="auto" w:fill="FFFFFF"/>
+              </w:rPr>
+              <w:t>MySQL</w:t>
+            </w:r>
+          </w:p>
+        </w:tc>
+        <w:tc>
+          <w:tcPr>
+            <w:tcW w:w="6536" w:type="dxa"/>
+            <w:vAlign w:val="center"/>
           </w:tcPr>
           <w:p>
             <w:pPr>
@@ -1445,20 +1533,24 @@
                 <w:color w:val="222222"/>
                 <w:shd w:val="clear" w:color="auto" w:fill="FFFFFF"/>
               </w:rPr>
-              <w:t xml:space="preserve">We used the MySQL as database in our project. It is common database and very easy to handle. </w:t>
+              <w:t>We used the MySQL as database in our project. It is common database and very easy to handle.</w:t>
             </w:r>
           </w:p>
         </w:tc>
       </w:tr>
       <w:tr>
         <w:trPr>
-          <w:trHeight w:val="663"/>
+          <w:trHeight w:val="1124"/>
         </w:trPr>
         <w:tc>
           <w:tcPr>
-            <w:tcW w:w="1479" w:type="dxa"/>
+            <w:tcW w:w="1536" w:type="dxa"/>
+            <w:vAlign w:val="center"/>
           </w:tcPr>
           <w:p>
+            <w:pPr>
+              <w:jc w:val="center"/>
+            </w:pPr>
             <w:r>
               <w:t>Web Server</w:t>
             </w:r>
@@ -1466,7 +1558,30 @@
         </w:tc>
         <w:tc>
           <w:tcPr>
-            <w:tcW w:w="7539" w:type="dxa"/>
+            <w:tcW w:w="1575" w:type="dxa"/>
+            <w:vAlign w:val="center"/>
+          </w:tcPr>
+          <w:p>
+            <w:pPr>
+              <w:jc w:val="center"/>
+              <w:rPr>
+                <w:color w:val="222222"/>
+                <w:shd w:val="clear" w:color="auto" w:fill="FFFFFF"/>
+              </w:rPr>
+            </w:pPr>
+            <w:r>
+              <w:rPr>
+                <w:color w:val="222222"/>
+                <w:shd w:val="clear" w:color="auto" w:fill="FFFFFF"/>
+              </w:rPr>
+              <w:t>Apache Tomcat</w:t>
+            </w:r>
+          </w:p>
+        </w:tc>
+        <w:tc>
+          <w:tcPr>
+            <w:tcW w:w="6536" w:type="dxa"/>
+            <w:vAlign w:val="center"/>
           </w:tcPr>
           <w:p>
             <w:pPr>
@@ -1487,13 +1602,17 @@
       </w:tr>
       <w:tr>
         <w:trPr>
-          <w:trHeight w:val="663"/>
+          <w:trHeight w:val="1061"/>
         </w:trPr>
         <w:tc>
           <w:tcPr>
-            <w:tcW w:w="1479" w:type="dxa"/>
+            <w:tcW w:w="1536" w:type="dxa"/>
+            <w:vAlign w:val="center"/>
           </w:tcPr>
           <w:p>
+            <w:pPr>
+              <w:jc w:val="center"/>
+            </w:pPr>
             <w:r>
               <w:t>Programming Languages</w:t>
             </w:r>
@@ -1501,7 +1620,46 @@
         </w:tc>
         <w:tc>
           <w:tcPr>
-            <w:tcW w:w="7539" w:type="dxa"/>
+            <w:tcW w:w="1575" w:type="dxa"/>
+            <w:vAlign w:val="center"/>
+          </w:tcPr>
+          <w:p>
+            <w:pPr>
+              <w:jc w:val="center"/>
+              <w:rPr>
+                <w:color w:val="222222"/>
+                <w:shd w:val="clear" w:color="auto" w:fill="FFFFFF"/>
+              </w:rPr>
+            </w:pPr>
+            <w:r>
+              <w:rPr>
+                <w:color w:val="222222"/>
+                <w:shd w:val="clear" w:color="auto" w:fill="FFFFFF"/>
+              </w:rPr>
+              <w:t>Java</w:t>
+            </w:r>
+          </w:p>
+          <w:p>
+            <w:pPr>
+              <w:jc w:val="center"/>
+              <w:rPr>
+                <w:color w:val="222222"/>
+                <w:shd w:val="clear" w:color="auto" w:fill="FFFFFF"/>
+              </w:rPr>
+            </w:pPr>
+            <w:r>
+              <w:rPr>
+                <w:color w:val="222222"/>
+                <w:shd w:val="clear" w:color="auto" w:fill="FFFFFF"/>
+              </w:rPr>
+              <w:t>React Native</w:t>
+            </w:r>
+          </w:p>
+        </w:tc>
+        <w:tc>
+          <w:tcPr>
+            <w:tcW w:w="6536" w:type="dxa"/>
+            <w:vAlign w:val="center"/>
           </w:tcPr>
           <w:p>
             <w:pPr>
@@ -1517,35 +1675,33 @@
               </w:rPr>
               <w:t xml:space="preserve">Mainly we used java for our project backend development. JavaScript used to handle DOM, http requests and event handling. </w:t>
             </w:r>
-            <w:proofErr w:type="gramStart"/>
             <w:r>
               <w:rPr>
                 <w:color w:val="222222"/>
                 <w:shd w:val="clear" w:color="auto" w:fill="FFFFFF"/>
               </w:rPr>
-              <w:t>Also</w:t>
-            </w:r>
-            <w:proofErr w:type="gramEnd"/>
+              <w:t>Also,</w:t>
+            </w:r>
             <w:r>
               <w:rPr>
                 <w:color w:val="222222"/>
                 <w:shd w:val="clear" w:color="auto" w:fill="FFFFFF"/>
               </w:rPr>
-              <w:t xml:space="preserve"> it is</w:t>
+              <w:t xml:space="preserve"> it is very </w:t>
             </w:r>
             <w:r>
               <w:rPr>
                 <w:color w:val="222222"/>
                 <w:shd w:val="clear" w:color="auto" w:fill="FFFFFF"/>
               </w:rPr>
-              <w:t xml:space="preserve"> very fast and </w:t>
+              <w:t>fast,</w:t>
             </w:r>
             <w:r>
               <w:rPr>
                 <w:color w:val="222222"/>
                 <w:shd w:val="clear" w:color="auto" w:fill="FFFFFF"/>
               </w:rPr>
-              <w:t xml:space="preserve">light weighted. </w:t>
+              <w:t xml:space="preserve"> and light weighted.</w:t>
             </w:r>
           </w:p>
         </w:tc>
@@ -1554,12 +1710,43 @@
     <w:p/>
     <w:p/>
     <w:p>
+      <w:pPr>
+        <w:rPr>
+          <w:b/>
+          <w:bCs/>
+        </w:rPr>
+      </w:pPr>
       <w:r>
-        <w:t>Testing Methodlogy</w:t>
+        <w:rPr>
+          <w:b/>
+          <w:bCs/>
+        </w:rPr>
+        <w:t xml:space="preserve">Testing </w:t>
       </w:r>
+      <w:r>
+        <w:rPr>
+          <w:b/>
+          <w:bCs/>
+        </w:rPr>
+        <w:t>Methodology</w:t>
+      </w:r>
+    </w:p>
+    <w:p/>
+    <w:p>
       <w:bookmarkStart w:id="0" w:name="_GoBack"/>
       <w:bookmarkEnd w:id="0"/>
     </w:p>
+    <w:p/>
+    <w:p/>
+    <w:p/>
+    <w:p/>
+    <w:p/>
+    <w:p/>
+    <w:p/>
+    <w:p/>
+    <w:p/>
+    <w:p/>
+    <w:p/>
     <w:p/>
     <w:p/>
     <w:p>
@@ -1572,6 +1759,294 @@
       <w:r>
         <w:br/>
       </w:r>
+    </w:p>
+    <w:p>
+      <w:pPr>
+        <w:rPr>
+          <w:b/>
+          <w:bCs/>
+        </w:rPr>
+      </w:pPr>
+    </w:p>
+    <w:p>
+      <w:pPr>
+        <w:rPr>
+          <w:b/>
+          <w:bCs/>
+        </w:rPr>
+      </w:pPr>
+    </w:p>
+    <w:p>
+      <w:pPr>
+        <w:rPr>
+          <w:b/>
+          <w:bCs/>
+        </w:rPr>
+      </w:pPr>
+    </w:p>
+    <w:p>
+      <w:pPr>
+        <w:rPr>
+          <w:b/>
+          <w:bCs/>
+        </w:rPr>
+      </w:pPr>
+    </w:p>
+    <w:p>
+      <w:pPr>
+        <w:rPr>
+          <w:b/>
+          <w:bCs/>
+        </w:rPr>
+      </w:pPr>
+    </w:p>
+    <w:p>
+      <w:pPr>
+        <w:rPr>
+          <w:b/>
+          <w:bCs/>
+        </w:rPr>
+      </w:pPr>
+    </w:p>
+    <w:p>
+      <w:pPr>
+        <w:rPr>
+          <w:b/>
+          <w:bCs/>
+        </w:rPr>
+      </w:pPr>
+    </w:p>
+    <w:p>
+      <w:pPr>
+        <w:rPr>
+          <w:b/>
+          <w:bCs/>
+        </w:rPr>
+      </w:pPr>
+    </w:p>
+    <w:p>
+      <w:pPr>
+        <w:rPr>
+          <w:b/>
+          <w:bCs/>
+        </w:rPr>
+      </w:pPr>
+    </w:p>
+    <w:p>
+      <w:pPr>
+        <w:rPr>
+          <w:b/>
+          <w:bCs/>
+        </w:rPr>
+      </w:pPr>
+    </w:p>
+    <w:p>
+      <w:pPr>
+        <w:rPr>
+          <w:b/>
+          <w:bCs/>
+        </w:rPr>
+      </w:pPr>
+    </w:p>
+    <w:p>
+      <w:pPr>
+        <w:rPr>
+          <w:b/>
+          <w:bCs/>
+        </w:rPr>
+      </w:pPr>
+    </w:p>
+    <w:p>
+      <w:pPr>
+        <w:rPr>
+          <w:b/>
+          <w:bCs/>
+        </w:rPr>
+      </w:pPr>
+    </w:p>
+    <w:p>
+      <w:pPr>
+        <w:rPr>
+          <w:b/>
+          <w:bCs/>
+        </w:rPr>
+      </w:pPr>
+    </w:p>
+    <w:p>
+      <w:pPr>
+        <w:rPr>
+          <w:b/>
+          <w:bCs/>
+        </w:rPr>
+      </w:pPr>
+    </w:p>
+    <w:p>
+      <w:pPr>
+        <w:rPr>
+          <w:b/>
+          <w:bCs/>
+        </w:rPr>
+      </w:pPr>
+    </w:p>
+    <w:p>
+      <w:pPr>
+        <w:rPr>
+          <w:b/>
+          <w:bCs/>
+        </w:rPr>
+      </w:pPr>
+    </w:p>
+    <w:p>
+      <w:pPr>
+        <w:rPr>
+          <w:b/>
+          <w:bCs/>
+        </w:rPr>
+      </w:pPr>
+    </w:p>
+    <w:p>
+      <w:pPr>
+        <w:rPr>
+          <w:b/>
+          <w:bCs/>
+        </w:rPr>
+      </w:pPr>
+    </w:p>
+    <w:p>
+      <w:pPr>
+        <w:rPr>
+          <w:b/>
+          <w:bCs/>
+        </w:rPr>
+      </w:pPr>
+    </w:p>
+    <w:p>
+      <w:pPr>
+        <w:rPr>
+          <w:b/>
+          <w:bCs/>
+        </w:rPr>
+      </w:pPr>
+    </w:p>
+    <w:p>
+      <w:pPr>
+        <w:rPr>
+          <w:b/>
+          <w:bCs/>
+        </w:rPr>
+      </w:pPr>
+    </w:p>
+    <w:p>
+      <w:pPr>
+        <w:rPr>
+          <w:b/>
+          <w:bCs/>
+        </w:rPr>
+      </w:pPr>
+    </w:p>
+    <w:p>
+      <w:pPr>
+        <w:rPr>
+          <w:b/>
+          <w:bCs/>
+        </w:rPr>
+      </w:pPr>
+    </w:p>
+    <w:p>
+      <w:pPr>
+        <w:rPr>
+          <w:b/>
+          <w:bCs/>
+        </w:rPr>
+      </w:pPr>
+    </w:p>
+    <w:p>
+      <w:pPr>
+        <w:rPr>
+          <w:b/>
+          <w:bCs/>
+        </w:rPr>
+      </w:pPr>
+    </w:p>
+    <w:p>
+      <w:pPr>
+        <w:rPr>
+          <w:b/>
+          <w:bCs/>
+        </w:rPr>
+      </w:pPr>
+    </w:p>
+    <w:p>
+      <w:pPr>
+        <w:rPr>
+          <w:b/>
+          <w:bCs/>
+        </w:rPr>
+      </w:pPr>
+    </w:p>
+    <w:p>
+      <w:pPr>
+        <w:rPr>
+          <w:b/>
+          <w:bCs/>
+        </w:rPr>
+      </w:pPr>
+    </w:p>
+    <w:p>
+      <w:pPr>
+        <w:rPr>
+          <w:b/>
+          <w:bCs/>
+        </w:rPr>
+      </w:pPr>
+    </w:p>
+    <w:p>
+      <w:pPr>
+        <w:rPr>
+          <w:b/>
+          <w:bCs/>
+        </w:rPr>
+      </w:pPr>
+    </w:p>
+    <w:p>
+      <w:pPr>
+        <w:rPr>
+          <w:b/>
+          <w:bCs/>
+        </w:rPr>
+      </w:pPr>
+    </w:p>
+    <w:p>
+      <w:pPr>
+        <w:rPr>
+          <w:b/>
+          <w:bCs/>
+        </w:rPr>
+      </w:pPr>
+    </w:p>
+    <w:p>
+      <w:pPr>
+        <w:rPr>
+          <w:b/>
+          <w:bCs/>
+        </w:rPr>
+      </w:pPr>
+    </w:p>
+    <w:p>
+      <w:pPr>
+        <w:rPr>
+          <w:b/>
+          <w:bCs/>
+        </w:rPr>
+      </w:pPr>
+    </w:p>
+    <w:p>
+      <w:pPr>
+        <w:rPr>
+          <w:b/>
+          <w:bCs/>
+        </w:rPr>
+      </w:pPr>
       <w:r>
         <w:rPr>
           <w:b/>
@@ -1838,8 +2313,7 @@
       </w:pPr>
     </w:p>
     <w:sectPr>
-      <w:type w:val="continuous"/>
-      <w:pgSz w:w="12240" w:h="15840"/>
+      <w:pgSz w:w="11906" w:h="16838" w:code="9"/>
       <w:pgMar w:top="1440" w:right="1800" w:bottom="1440" w:left="1800" w:header="720" w:footer="720" w:gutter="0"/>
       <w:cols w:space="720"/>
       <w:docGrid w:linePitch="360"/>
@@ -5023,6 +5497,119 @@
     </w:lvl>
   </w:abstractNum>
   <w:abstractNum w:abstractNumId="22" w15:restartNumberingAfterBreak="0">
+    <w:nsid w:val="5B1803D3"/>
+    <w:multiLevelType w:val="hybridMultilevel"/>
+    <w:tmpl w:val="B5925944"/>
+    <w:lvl w:ilvl="0" w:tplc="04090005">
+      <w:start w:val="1"/>
+      <w:numFmt w:val="bullet"/>
+      <w:lvlText w:val=""/>
+      <w:lvlJc w:val="left"/>
+      <w:pPr>
+        <w:ind w:left="720" w:hanging="360"/>
+      </w:pPr>
+      <w:rPr>
+        <w:rFonts w:ascii="Wingdings" w:hAnsi="Wingdings" w:hint="default"/>
+      </w:rPr>
+    </w:lvl>
+    <w:lvl w:ilvl="1" w:tplc="04090003" w:tentative="1">
+      <w:start w:val="1"/>
+      <w:numFmt w:val="bullet"/>
+      <w:lvlText w:val="o"/>
+      <w:lvlJc w:val="left"/>
+      <w:pPr>
+        <w:ind w:left="1440" w:hanging="360"/>
+      </w:pPr>
+      <w:rPr>
+        <w:rFonts w:ascii="Courier New" w:hAnsi="Courier New" w:cs="Courier New" w:hint="default"/>
+      </w:rPr>
+    </w:lvl>
+    <w:lvl w:ilvl="2" w:tplc="04090005" w:tentative="1">
+      <w:start w:val="1"/>
+      <w:numFmt w:val="bullet"/>
+      <w:lvlText w:val=""/>
+      <w:lvlJc w:val="left"/>
+      <w:pPr>
+        <w:ind w:left="2160" w:hanging="360"/>
+      </w:pPr>
+      <w:rPr>
+        <w:rFonts w:ascii="Wingdings" w:hAnsi="Wingdings" w:hint="default"/>
+      </w:rPr>
+    </w:lvl>
+    <w:lvl w:ilvl="3" w:tplc="04090001" w:tentative="1">
+      <w:start w:val="1"/>
+      <w:numFmt w:val="bullet"/>
+      <w:lvlText w:val=""/>
+      <w:lvlJc w:val="left"/>
+      <w:pPr>
+        <w:ind w:left="2880" w:hanging="360"/>
+      </w:pPr>
+      <w:rPr>
+        <w:rFonts w:ascii="Symbol" w:hAnsi="Symbol" w:hint="default"/>
+      </w:rPr>
+    </w:lvl>
+    <w:lvl w:ilvl="4" w:tplc="04090003" w:tentative="1">
+      <w:start w:val="1"/>
+      <w:numFmt w:val="bullet"/>
+      <w:lvlText w:val="o"/>
+      <w:lvlJc w:val="left"/>
+      <w:pPr>
+        <w:ind w:left="3600" w:hanging="360"/>
+      </w:pPr>
+      <w:rPr>
+        <w:rFonts w:ascii="Courier New" w:hAnsi="Courier New" w:cs="Courier New" w:hint="default"/>
+      </w:rPr>
+    </w:lvl>
+    <w:lvl w:ilvl="5" w:tplc="04090005" w:tentative="1">
+      <w:start w:val="1"/>
+      <w:numFmt w:val="bullet"/>
+      <w:lvlText w:val=""/>
+      <w:lvlJc w:val="left"/>
+      <w:pPr>
+        <w:ind w:left="4320" w:hanging="360"/>
+      </w:pPr>
+      <w:rPr>
+        <w:rFonts w:ascii="Wingdings" w:hAnsi="Wingdings" w:hint="default"/>
+      </w:rPr>
+    </w:lvl>
+    <w:lvl w:ilvl="6" w:tplc="04090001" w:tentative="1">
+      <w:start w:val="1"/>
+      <w:numFmt w:val="bullet"/>
+      <w:lvlText w:val=""/>
+      <w:lvlJc w:val="left"/>
+      <w:pPr>
+        <w:ind w:left="5040" w:hanging="360"/>
+      </w:pPr>
+      <w:rPr>
+        <w:rFonts w:ascii="Symbol" w:hAnsi="Symbol" w:hint="default"/>
+      </w:rPr>
+    </w:lvl>
+    <w:lvl w:ilvl="7" w:tplc="04090003" w:tentative="1">
+      <w:start w:val="1"/>
+      <w:numFmt w:val="bullet"/>
+      <w:lvlText w:val="o"/>
+      <w:lvlJc w:val="left"/>
+      <w:pPr>
+        <w:ind w:left="5760" w:hanging="360"/>
+      </w:pPr>
+      <w:rPr>
+        <w:rFonts w:ascii="Courier New" w:hAnsi="Courier New" w:cs="Courier New" w:hint="default"/>
+      </w:rPr>
+    </w:lvl>
+    <w:lvl w:ilvl="8" w:tplc="04090005" w:tentative="1">
+      <w:start w:val="1"/>
+      <w:numFmt w:val="bullet"/>
+      <w:lvlText w:val=""/>
+      <w:lvlJc w:val="left"/>
+      <w:pPr>
+        <w:ind w:left="6480" w:hanging="360"/>
+      </w:pPr>
+      <w:rPr>
+        <w:rFonts w:ascii="Wingdings" w:hAnsi="Wingdings" w:hint="default"/>
+      </w:rPr>
+    </w:lvl>
+  </w:abstractNum>
+  <w:abstractNum w:abstractNumId="23" w15:restartNumberingAfterBreak="0">
     <w:nsid w:val="5BAE7A6E"/>
     <w:multiLevelType w:val="hybridMultilevel"/>
     <w:tmpl w:val="D9007022"/>
@@ -5135,7 +5722,7 @@
       </w:pPr>
     </w:lvl>
   </w:abstractNum>
-  <w:abstractNum w:abstractNumId="23" w15:restartNumberingAfterBreak="0">
+  <w:abstractNum w:abstractNumId="24" w15:restartNumberingAfterBreak="0">
     <w:nsid w:val="5D4F6FCD"/>
     <w:multiLevelType w:val="hybridMultilevel"/>
     <w:tmpl w:val="B636CBF8"/>
@@ -5275,7 +5862,7 @@
       </w:rPr>
     </w:lvl>
   </w:abstractNum>
-  <w:abstractNum w:abstractNumId="24" w15:restartNumberingAfterBreak="0">
+  <w:abstractNum w:abstractNumId="25" w15:restartNumberingAfterBreak="0">
     <w:nsid w:val="5F992F8B"/>
     <w:multiLevelType w:val="hybridMultilevel"/>
     <w:tmpl w:val="15A2613C"/>
@@ -5415,7 +6002,7 @@
       </w:rPr>
     </w:lvl>
   </w:abstractNum>
-  <w:abstractNum w:abstractNumId="25" w15:restartNumberingAfterBreak="0">
+  <w:abstractNum w:abstractNumId="26" w15:restartNumberingAfterBreak="0">
     <w:nsid w:val="64817C32"/>
     <w:multiLevelType w:val="hybridMultilevel"/>
     <w:tmpl w:val="D1A68DE8"/>
@@ -5501,7 +6088,7 @@
       </w:pPr>
     </w:lvl>
   </w:abstractNum>
-  <w:abstractNum w:abstractNumId="26" w15:restartNumberingAfterBreak="0">
+  <w:abstractNum w:abstractNumId="27" w15:restartNumberingAfterBreak="0">
     <w:nsid w:val="697C1A6D"/>
     <w:multiLevelType w:val="hybridMultilevel"/>
     <w:tmpl w:val="DD1043E8"/>
@@ -5641,7 +6228,7 @@
       </w:rPr>
     </w:lvl>
   </w:abstractNum>
-  <w:abstractNum w:abstractNumId="27" w15:restartNumberingAfterBreak="0">
+  <w:abstractNum w:abstractNumId="28" w15:restartNumberingAfterBreak="0">
     <w:nsid w:val="792004CC"/>
     <w:multiLevelType w:val="hybridMultilevel"/>
     <w:tmpl w:val="7D6AD66E"/>
@@ -5754,7 +6341,7 @@
       </w:rPr>
     </w:lvl>
   </w:abstractNum>
-  <w:abstractNum w:abstractNumId="28" w15:restartNumberingAfterBreak="0">
+  <w:abstractNum w:abstractNumId="29" w15:restartNumberingAfterBreak="0">
     <w:nsid w:val="7F1065B9"/>
     <w:multiLevelType w:val="hybridMultilevel"/>
     <w:tmpl w:val="B9A80288"/>
@@ -5856,13 +6443,13 @@
     <w:abstractNumId w:val="2"/>
   </w:num>
   <w:num w:numId="6">
-    <w:abstractNumId w:val="26"/>
+    <w:abstractNumId w:val="27"/>
   </w:num>
   <w:num w:numId="7">
     <w:abstractNumId w:val="15"/>
   </w:num>
   <w:num w:numId="8">
-    <w:abstractNumId w:val="23"/>
+    <w:abstractNumId w:val="24"/>
   </w:num>
   <w:num w:numId="9">
     <w:abstractNumId w:val="10"/>
@@ -5877,7 +6464,7 @@
     <w:abstractNumId w:val="11"/>
   </w:num>
   <w:num w:numId="13">
-    <w:abstractNumId w:val="24"/>
+    <w:abstractNumId w:val="25"/>
   </w:num>
   <w:num w:numId="14">
     <w:abstractNumId w:val="1"/>
@@ -5886,7 +6473,7 @@
     <w:abstractNumId w:val="16"/>
   </w:num>
   <w:num w:numId="16">
-    <w:abstractNumId w:val="22"/>
+    <w:abstractNumId w:val="23"/>
   </w:num>
   <w:num w:numId="17">
     <w:abstractNumId w:val="7"/>
@@ -5907,7 +6494,7 @@
     <w:abstractNumId w:val="4"/>
   </w:num>
   <w:num w:numId="23">
-    <w:abstractNumId w:val="28"/>
+    <w:abstractNumId w:val="29"/>
   </w:num>
   <w:num w:numId="24">
     <w:abstractNumId w:val="20"/>
@@ -5919,13 +6506,16 @@
     <w:abstractNumId w:val="13"/>
   </w:num>
   <w:num w:numId="27">
-    <w:abstractNumId w:val="27"/>
+    <w:abstractNumId w:val="28"/>
   </w:num>
   <w:num w:numId="28">
     <w:abstractNumId w:val="8"/>
   </w:num>
   <w:num w:numId="29">
-    <w:abstractNumId w:val="25"/>
+    <w:abstractNumId w:val="26"/>
+  </w:num>
+  <w:num w:numId="30">
+    <w:abstractNumId w:val="22"/>
   </w:num>
 </w:numbering>
 </file>

</xml_diff>